<commit_message>
More work on the final
</commit_message>
<xml_diff>
--- a/final project/Manuscript.docx
+++ b/final project/Manuscript.docx
@@ -3679,7 +3679,16 @@
         <w:rPr>
           <w:rStyle w:val="VerbatimChar"/>
         </w:rPr>
-        <w:t xml:space="preserve"># Download the data sets from UCI if they are not present </w:t>
+        <w:t xml:space="preserve"> </w:t>
+      </w:r>
+      <w:r>
+        <w:br/>
+      </w:r>
+      <w:r>
+        <w:rPr>
+          <w:rStyle w:val="VerbatimChar"/>
+        </w:rPr>
+        <w:t xml:space="preserve">## Download the data sets from UCI if they are not present </w:t>
       </w:r>
       <w:r>
         <w:br/>
@@ -3778,7 +3787,16 @@
         <w:rPr>
           <w:rStyle w:val="VerbatimChar"/>
         </w:rPr>
-        <w:t xml:space="preserve"># Read in and clean the data </w:t>
+        <w:t xml:space="preserve"> </w:t>
+      </w:r>
+      <w:r>
+        <w:br/>
+      </w:r>
+      <w:r>
+        <w:rPr>
+          <w:rStyle w:val="VerbatimChar"/>
+        </w:rPr>
+        <w:t xml:space="preserve">## Read in and clean the data </w:t>
       </w:r>
       <w:r>
         <w:br/>
@@ -3796,142 +3814,133 @@
         <w:rPr>
           <w:rStyle w:val="VerbatimChar"/>
         </w:rPr>
-        <w:t xml:space="preserve">  names(df) &lt;- c("MOSTYPE", "MAANTHUI", "MGEMOMV", "MGEMLEEF", "MOSHOOFD", </w:t>
-      </w:r>
-      <w:r>
-        <w:br/>
-      </w:r>
-      <w:r>
-        <w:rPr>
-          <w:rStyle w:val="VerbatimChar"/>
-        </w:rPr>
-        <w:t xml:space="preserve">                 "MGODRK", "MGODPR", "MGODOV", "MGODGE", "MRELGE", "MRELSA", </w:t>
-      </w:r>
-      <w:r>
-        <w:br/>
-      </w:r>
-      <w:r>
-        <w:rPr>
-          <w:rStyle w:val="VerbatimChar"/>
-        </w:rPr>
-        <w:t xml:space="preserve">                 "MRELOV", "MFALLEEN", "MFGEKIND", "MFWEKIND", "MOPLHOOG", </w:t>
-      </w:r>
-      <w:r>
-        <w:br/>
-      </w:r>
-      <w:r>
-        <w:rPr>
-          <w:rStyle w:val="VerbatimChar"/>
-        </w:rPr>
-        <w:t xml:space="preserve">                 "MOPLMIDD", "MOPLLAAG", "MBERHOOG", "MBERZELF", "MBERBOER", </w:t>
-      </w:r>
-      <w:r>
-        <w:br/>
-      </w:r>
-      <w:r>
-        <w:rPr>
-          <w:rStyle w:val="VerbatimChar"/>
-        </w:rPr>
-        <w:t xml:space="preserve">                 "MBERMIDD", "MBERARBG", "MBERARBO", "MSKA", "MSKB1", "MSKB2", </w:t>
-      </w:r>
-      <w:r>
-        <w:br/>
-      </w:r>
-      <w:r>
-        <w:rPr>
-          <w:rStyle w:val="VerbatimChar"/>
-        </w:rPr>
-        <w:t xml:space="preserve">                 "MSKC", "MSKD", "MHHUUR", "MHKOOP", "MAUT1", "MAUT2", "MAUT0", </w:t>
-      </w:r>
-      <w:r>
-        <w:br/>
-      </w:r>
-      <w:r>
-        <w:rPr>
-          <w:rStyle w:val="VerbatimChar"/>
-        </w:rPr>
-        <w:t xml:space="preserve">                 "MZFONDS", "MZPART", "MINKM30", "MINK3045", "MINK4575", </w:t>
-      </w:r>
-      <w:r>
-        <w:br/>
-      </w:r>
-      <w:r>
-        <w:rPr>
-          <w:rStyle w:val="VerbatimChar"/>
-        </w:rPr>
-        <w:t xml:space="preserve">                 "MINK7512", "MINK123M", "MINKGEM", "MKOOPKLA", "PWAPART", </w:t>
-      </w:r>
-      <w:r>
-        <w:br/>
-      </w:r>
-      <w:r>
-        <w:rPr>
-          <w:rStyle w:val="VerbatimChar"/>
-        </w:rPr>
-        <w:t xml:space="preserve">                 "PWABEDR", "PWALAND", "PPERSAUT", "PBESAUT", "PMOTSCO", </w:t>
-      </w:r>
-      <w:r>
-        <w:br/>
-      </w:r>
-      <w:r>
-        <w:rPr>
-          <w:rStyle w:val="VerbatimChar"/>
-        </w:rPr>
-        <w:t xml:space="preserve">                 "PVRAAUT",  "PAANHANG", "PTRACTOR", "PWERKT", "PBROM", "PLEVEN", </w:t>
-      </w:r>
-      <w:r>
-        <w:br/>
-      </w:r>
-      <w:r>
-        <w:rPr>
-          <w:rStyle w:val="VerbatimChar"/>
-        </w:rPr>
-        <w:t xml:space="preserve">                 "PPERSONG", "PGEZONG", "PWAOREG", "PBRAND", "PZEILPL", </w:t>
-      </w:r>
-      <w:r>
-        <w:br/>
-      </w:r>
-      <w:r>
-        <w:rPr>
-          <w:rStyle w:val="VerbatimChar"/>
-        </w:rPr>
-        <w:t xml:space="preserve">                 "PPLEZIER", "PFIETS", "PINBOED", "PBYSTAND", "AWAPART", </w:t>
-      </w:r>
-      <w:r>
-        <w:br/>
-      </w:r>
-      <w:r>
-        <w:rPr>
-          <w:rStyle w:val="VerbatimChar"/>
-        </w:rPr>
-        <w:t xml:space="preserve">                 "AWABEDR", "AWALAND", "APERSAUT", "ABESAUT", "AMOTSCO", </w:t>
-      </w:r>
-      <w:r>
-        <w:br/>
-      </w:r>
-      <w:r>
-        <w:rPr>
-          <w:rStyle w:val="VerbatimChar"/>
-        </w:rPr>
-        <w:t xml:space="preserve">                 "AVRAAUT", "AAANHANG", "ATRACTOR", "AWERKT", "ABROM", "ALEVEN", </w:t>
-      </w:r>
-      <w:r>
-        <w:br/>
-      </w:r>
-      <w:r>
-        <w:rPr>
-          <w:rStyle w:val="VerbatimChar"/>
-        </w:rPr>
-        <w:t xml:space="preserve">                 "APERSONG", "AGEZONG", "AWAOREG",  "ABRAND", "AZEILPL", </w:t>
-      </w:r>
-      <w:r>
-        <w:br/>
-      </w:r>
-      <w:r>
-        <w:rPr>
-          <w:rStyle w:val="VerbatimChar"/>
-        </w:rPr>
-        <w:t xml:space="preserve">                 "APLEZIER", "AFIETS", "AINBOED", "ABYSTAND", "CARAVAN") </w:t>
+        <w:t xml:space="preserve">  names(df) &lt;- c( </w:t>
+      </w:r>
+      <w:r>
+        <w:br/>
+      </w:r>
+      <w:r>
+        <w:rPr>
+          <w:rStyle w:val="VerbatimChar"/>
+        </w:rPr>
+        <w:t xml:space="preserve">    "MOSTYPE", "MAANTHUI", "MGEMOMV", "MGEMLEEF", "MOSHOOFD", "MGODRK", </w:t>
+      </w:r>
+      <w:r>
+        <w:br/>
+      </w:r>
+      <w:r>
+        <w:rPr>
+          <w:rStyle w:val="VerbatimChar"/>
+        </w:rPr>
+        <w:t xml:space="preserve">    "MGODPR", "MGODOV", "MGODGE", "MRELGE", "MRELSA", "MRELOV", "MFALLEEN", </w:t>
+      </w:r>
+      <w:r>
+        <w:br/>
+      </w:r>
+      <w:r>
+        <w:rPr>
+          <w:rStyle w:val="VerbatimChar"/>
+        </w:rPr>
+        <w:t xml:space="preserve">    "MFGEKIND", "MFWEKIND", "MOPLHOOG", "MOPLMIDD", "MOPLLAAG", "MBERHOOG", </w:t>
+      </w:r>
+      <w:r>
+        <w:br/>
+      </w:r>
+      <w:r>
+        <w:rPr>
+          <w:rStyle w:val="VerbatimChar"/>
+        </w:rPr>
+        <w:t xml:space="preserve">    "MBERZELF", "MBERBOER", "MBERMIDD", "MBERARBG", "MBERARBO", "MSKA", </w:t>
+      </w:r>
+      <w:r>
+        <w:br/>
+      </w:r>
+      <w:r>
+        <w:rPr>
+          <w:rStyle w:val="VerbatimChar"/>
+        </w:rPr>
+        <w:t xml:space="preserve">    "MSKB1", "MSKB2", "MSKC", "MSKD", "MHHUUR", "MHKOOP", "MAUT1", "MAUT2", </w:t>
+      </w:r>
+      <w:r>
+        <w:br/>
+      </w:r>
+      <w:r>
+        <w:rPr>
+          <w:rStyle w:val="VerbatimChar"/>
+        </w:rPr>
+        <w:t xml:space="preserve">    "MAUT0", "MZFONDS", "MZPART", "MINKM30", "MINK3045", "MINK4575", </w:t>
+      </w:r>
+      <w:r>
+        <w:br/>
+      </w:r>
+      <w:r>
+        <w:rPr>
+          <w:rStyle w:val="VerbatimChar"/>
+        </w:rPr>
+        <w:t xml:space="preserve">    "MINK7512", "MINK123M", "MINKGEM", "MKOOPKLA", "PWAPART", "PWABEDR",  </w:t>
+      </w:r>
+      <w:r>
+        <w:br/>
+      </w:r>
+      <w:r>
+        <w:rPr>
+          <w:rStyle w:val="VerbatimChar"/>
+        </w:rPr>
+        <w:t xml:space="preserve">    "PWALAND", "PPERSAUT", "PBESAUT", "PMOTSCO", "PVRAAUT",  "PAANHANG", </w:t>
+      </w:r>
+      <w:r>
+        <w:br/>
+      </w:r>
+      <w:r>
+        <w:rPr>
+          <w:rStyle w:val="VerbatimChar"/>
+        </w:rPr>
+        <w:t xml:space="preserve">    "PTRACTOR", "PWERKT", "PBROM", "PLEVEN", "PPERSONG", "PGEZONG", </w:t>
+      </w:r>
+      <w:r>
+        <w:br/>
+      </w:r>
+      <w:r>
+        <w:rPr>
+          <w:rStyle w:val="VerbatimChar"/>
+        </w:rPr>
+        <w:t xml:space="preserve">    "PWAOREG", "PBRAND", "PZEILPL", "PPLEZIER", "PFIETS", "PINBOED", </w:t>
+      </w:r>
+      <w:r>
+        <w:br/>
+      </w:r>
+      <w:r>
+        <w:rPr>
+          <w:rStyle w:val="VerbatimChar"/>
+        </w:rPr>
+        <w:t xml:space="preserve">    "PBYSTAND", "AWAPART", "AWABEDR", "AWALAND", "APERSAUT", "ABESAUT", </w:t>
+      </w:r>
+      <w:r>
+        <w:br/>
+      </w:r>
+      <w:r>
+        <w:rPr>
+          <w:rStyle w:val="VerbatimChar"/>
+        </w:rPr>
+        <w:t xml:space="preserve">    "AMOTSCO", "AVRAAUT", "AAANHANG", "ATRACTOR", "AWERKT", "ABROM", </w:t>
+      </w:r>
+      <w:r>
+        <w:br/>
+      </w:r>
+      <w:r>
+        <w:rPr>
+          <w:rStyle w:val="VerbatimChar"/>
+        </w:rPr>
+        <w:t xml:space="preserve">    "ALEVEN", "APERSONG", "AGEZONG", "AWAOREG",  "ABRAND", "AZEILPL", </w:t>
+      </w:r>
+      <w:r>
+        <w:br/>
+      </w:r>
+      <w:r>
+        <w:rPr>
+          <w:rStyle w:val="VerbatimChar"/>
+        </w:rPr>
+        <w:t xml:space="preserve">    "APLEZIER", "AFIETS", "AINBOED", "ABYSTAND", "CARAVAN") </w:t>
       </w:r>
       <w:r>
         <w:br/>
@@ -3949,367 +3958,376 @@
         <w:rPr>
           <w:rStyle w:val="VerbatimChar"/>
         </w:rPr>
-        <w:t xml:space="preserve">  MOSTYPE_labels &lt;- c("1" = "1 High Income, expensive child", </w:t>
-      </w:r>
-      <w:r>
-        <w:br/>
-      </w:r>
-      <w:r>
-        <w:rPr>
-          <w:rStyle w:val="VerbatimChar"/>
-        </w:rPr>
-        <w:t xml:space="preserve">                      "2" = "2 Very Important Provincials", </w:t>
-      </w:r>
-      <w:r>
-        <w:br/>
-      </w:r>
-      <w:r>
-        <w:rPr>
-          <w:rStyle w:val="VerbatimChar"/>
-        </w:rPr>
-        <w:t xml:space="preserve">                      "3" = "3 High status seniors", </w:t>
-      </w:r>
-      <w:r>
-        <w:br/>
-      </w:r>
-      <w:r>
-        <w:rPr>
-          <w:rStyle w:val="VerbatimChar"/>
-        </w:rPr>
-        <w:t xml:space="preserve">                      "4" = "4 Affluent senior apartments", </w:t>
-      </w:r>
-      <w:r>
-        <w:br/>
-      </w:r>
-      <w:r>
-        <w:rPr>
-          <w:rStyle w:val="VerbatimChar"/>
-        </w:rPr>
-        <w:t xml:space="preserve">                      "5" = "5 Mixed seniors", </w:t>
-      </w:r>
-      <w:r>
-        <w:br/>
-      </w:r>
-      <w:r>
-        <w:rPr>
-          <w:rStyle w:val="VerbatimChar"/>
-        </w:rPr>
-        <w:t xml:space="preserve">                      "6" = "6 Career and childcare", </w:t>
-      </w:r>
-      <w:r>
-        <w:br/>
-      </w:r>
-      <w:r>
-        <w:rPr>
-          <w:rStyle w:val="VerbatimChar"/>
-        </w:rPr>
-        <w:t xml:space="preserve">                      "7" = "7 Dinki's (double income no kids)", </w:t>
-      </w:r>
-      <w:r>
-        <w:br/>
-      </w:r>
-      <w:r>
-        <w:rPr>
-          <w:rStyle w:val="VerbatimChar"/>
-        </w:rPr>
-        <w:t xml:space="preserve">                      "8" = "8 Middle class families", </w:t>
-      </w:r>
-      <w:r>
-        <w:br/>
-      </w:r>
-      <w:r>
-        <w:rPr>
-          <w:rStyle w:val="VerbatimChar"/>
-        </w:rPr>
-        <w:t xml:space="preserve">                      "9" = "9 Modern, complete families", </w:t>
-      </w:r>
-      <w:r>
-        <w:br/>
-      </w:r>
-      <w:r>
-        <w:rPr>
-          <w:rStyle w:val="VerbatimChar"/>
-        </w:rPr>
-        <w:t xml:space="preserve">                      "10" = "10 Stable family", </w:t>
-      </w:r>
-      <w:r>
-        <w:br/>
-      </w:r>
-      <w:r>
-        <w:rPr>
-          <w:rStyle w:val="VerbatimChar"/>
-        </w:rPr>
-        <w:t xml:space="preserve">                      "11" = "11 Family starters", </w:t>
-      </w:r>
-      <w:r>
-        <w:br/>
-      </w:r>
-      <w:r>
-        <w:rPr>
-          <w:rStyle w:val="VerbatimChar"/>
-        </w:rPr>
-        <w:t xml:space="preserve">                      "12" = "12 Affluent young families", </w:t>
-      </w:r>
-      <w:r>
-        <w:br/>
-      </w:r>
-      <w:r>
-        <w:rPr>
-          <w:rStyle w:val="VerbatimChar"/>
-        </w:rPr>
-        <w:t xml:space="preserve">                      "13" = "13 Young all american family", </w:t>
-      </w:r>
-      <w:r>
-        <w:br/>
-      </w:r>
-      <w:r>
-        <w:rPr>
-          <w:rStyle w:val="VerbatimChar"/>
-        </w:rPr>
-        <w:t xml:space="preserve">                      "14" = "14 Junior cosmopolitan", </w:t>
-      </w:r>
-      <w:r>
-        <w:br/>
-      </w:r>
-      <w:r>
-        <w:rPr>
-          <w:rStyle w:val="VerbatimChar"/>
-        </w:rPr>
-        <w:t xml:space="preserve">                      "15" = "15 Senior cosmopolitans", </w:t>
-      </w:r>
-      <w:r>
-        <w:br/>
-      </w:r>
-      <w:r>
-        <w:rPr>
-          <w:rStyle w:val="VerbatimChar"/>
-        </w:rPr>
-        <w:t xml:space="preserve">                      "16" = "16 Students in apartments", </w:t>
-      </w:r>
-      <w:r>
-        <w:br/>
-      </w:r>
-      <w:r>
-        <w:rPr>
-          <w:rStyle w:val="VerbatimChar"/>
-        </w:rPr>
-        <w:t xml:space="preserve">                      "17" = "17 Fresh masters in the city", </w:t>
-      </w:r>
-      <w:r>
-        <w:br/>
-      </w:r>
-      <w:r>
-        <w:rPr>
-          <w:rStyle w:val="VerbatimChar"/>
-        </w:rPr>
-        <w:t xml:space="preserve">                      "18" = "18 Single youth", </w:t>
-      </w:r>
-      <w:r>
-        <w:br/>
-      </w:r>
-      <w:r>
-        <w:rPr>
-          <w:rStyle w:val="VerbatimChar"/>
-        </w:rPr>
-        <w:t xml:space="preserve">                      "19" = "19 Suburban youth", </w:t>
-      </w:r>
-      <w:r>
-        <w:br/>
-      </w:r>
-      <w:r>
-        <w:rPr>
-          <w:rStyle w:val="VerbatimChar"/>
-        </w:rPr>
-        <w:t xml:space="preserve">                      "20" = "20 Ethnically diverse", </w:t>
-      </w:r>
-      <w:r>
-        <w:br/>
-      </w:r>
-      <w:r>
-        <w:rPr>
-          <w:rStyle w:val="VerbatimChar"/>
-        </w:rPr>
-        <w:t xml:space="preserve">                      "21" = "21 Young urban have-nots", </w:t>
-      </w:r>
-      <w:r>
-        <w:br/>
-      </w:r>
-      <w:r>
-        <w:rPr>
-          <w:rStyle w:val="VerbatimChar"/>
-        </w:rPr>
-        <w:t xml:space="preserve">                      "22" = "22 Mixed apartment dwellers", </w:t>
-      </w:r>
-      <w:r>
-        <w:br/>
-      </w:r>
-      <w:r>
-        <w:rPr>
-          <w:rStyle w:val="VerbatimChar"/>
-        </w:rPr>
-        <w:t xml:space="preserve">                      "23" = "23 Young and rising", </w:t>
-      </w:r>
-      <w:r>
-        <w:br/>
-      </w:r>
-      <w:r>
-        <w:rPr>
-          <w:rStyle w:val="VerbatimChar"/>
-        </w:rPr>
-        <w:t xml:space="preserve">                      "24" = "24 Young, low educated",  </w:t>
-      </w:r>
-      <w:r>
-        <w:br/>
-      </w:r>
-      <w:r>
-        <w:rPr>
-          <w:rStyle w:val="VerbatimChar"/>
-        </w:rPr>
-        <w:t xml:space="preserve">                      "25" = "25 Young seniors in the city", </w:t>
-      </w:r>
-      <w:r>
-        <w:br/>
-      </w:r>
-      <w:r>
-        <w:rPr>
-          <w:rStyle w:val="VerbatimChar"/>
-        </w:rPr>
-        <w:t xml:space="preserve">                      "26" = "26 Own home elderly", </w:t>
-      </w:r>
-      <w:r>
-        <w:br/>
-      </w:r>
-      <w:r>
-        <w:rPr>
-          <w:rStyle w:val="VerbatimChar"/>
-        </w:rPr>
-        <w:t xml:space="preserve">                      "27" = "27 Seniors in apartments", </w:t>
-      </w:r>
-      <w:r>
-        <w:br/>
-      </w:r>
-      <w:r>
-        <w:rPr>
-          <w:rStyle w:val="VerbatimChar"/>
-        </w:rPr>
-        <w:t xml:space="preserve">                      "28" = "28 Residential elderly", </w:t>
-      </w:r>
-      <w:r>
-        <w:br/>
-      </w:r>
-      <w:r>
-        <w:rPr>
-          <w:rStyle w:val="VerbatimChar"/>
-        </w:rPr>
-        <w:t xml:space="preserve">                      "29" = "29 Porchless seniors: no front yard", </w:t>
-      </w:r>
-      <w:r>
-        <w:br/>
-      </w:r>
-      <w:r>
-        <w:rPr>
-          <w:rStyle w:val="VerbatimChar"/>
-        </w:rPr>
-        <w:t xml:space="preserve">                      "30" = "30 Religious elderly singles", </w:t>
-      </w:r>
-      <w:r>
-        <w:br/>
-      </w:r>
-      <w:r>
-        <w:rPr>
-          <w:rStyle w:val="VerbatimChar"/>
-        </w:rPr>
-        <w:t xml:space="preserve">                      "31" = "31 Low income catholics", </w:t>
-      </w:r>
-      <w:r>
-        <w:br/>
-      </w:r>
-      <w:r>
-        <w:rPr>
-          <w:rStyle w:val="VerbatimChar"/>
-        </w:rPr>
-        <w:t xml:space="preserve">                      "32" = "32 Mixed seniors", </w:t>
-      </w:r>
-      <w:r>
-        <w:br/>
-      </w:r>
-      <w:r>
-        <w:rPr>
-          <w:rStyle w:val="VerbatimChar"/>
-        </w:rPr>
-        <w:t xml:space="preserve">                      "33" = "33 Lower class large families", </w:t>
-      </w:r>
-      <w:r>
-        <w:br/>
-      </w:r>
-      <w:r>
-        <w:rPr>
-          <w:rStyle w:val="VerbatimChar"/>
-        </w:rPr>
-        <w:t xml:space="preserve">                      "34" = "34 Large family, employed child", </w:t>
-      </w:r>
-      <w:r>
-        <w:br/>
-      </w:r>
-      <w:r>
-        <w:rPr>
-          <w:rStyle w:val="VerbatimChar"/>
-        </w:rPr>
-        <w:t xml:space="preserve">                      "35" = "35 Village families", </w:t>
-      </w:r>
-      <w:r>
-        <w:br/>
-      </w:r>
-      <w:r>
-        <w:rPr>
-          <w:rStyle w:val="VerbatimChar"/>
-        </w:rPr>
-        <w:t xml:space="preserve">                      "36" = "36 Couples with teens 'Married with children'", </w:t>
-      </w:r>
-      <w:r>
-        <w:br/>
-      </w:r>
-      <w:r>
-        <w:rPr>
-          <w:rStyle w:val="VerbatimChar"/>
-        </w:rPr>
-        <w:t xml:space="preserve">                      "37" = "37 Mixed small town dwellers", </w:t>
-      </w:r>
-      <w:r>
-        <w:br/>
-      </w:r>
-      <w:r>
-        <w:rPr>
-          <w:rStyle w:val="VerbatimChar"/>
-        </w:rPr>
-        <w:t xml:space="preserve">                      "38" = "38 Traditional families", </w:t>
-      </w:r>
-      <w:r>
-        <w:br/>
-      </w:r>
-      <w:r>
-        <w:rPr>
-          <w:rStyle w:val="VerbatimChar"/>
-        </w:rPr>
-        <w:t xml:space="preserve">                      "39" = "39 Large religous families", </w:t>
-      </w:r>
-      <w:r>
-        <w:br/>
-      </w:r>
-      <w:r>
-        <w:rPr>
-          <w:rStyle w:val="VerbatimChar"/>
-        </w:rPr>
-        <w:t xml:space="preserve">                      "40" = "40 Large family farms", </w:t>
-      </w:r>
-      <w:r>
-        <w:br/>
-      </w:r>
-      <w:r>
-        <w:rPr>
-          <w:rStyle w:val="VerbatimChar"/>
-        </w:rPr>
-        <w:t xml:space="preserve">                      "41" = "41 Mixed rurals") </w:t>
+        <w:t xml:space="preserve">  MOSTYPE_labels &lt;- c( </w:t>
+      </w:r>
+      <w:r>
+        <w:br/>
+      </w:r>
+      <w:r>
+        <w:rPr>
+          <w:rStyle w:val="VerbatimChar"/>
+        </w:rPr>
+        <w:t xml:space="preserve">    "1" = "1 High Income, expensive child", </w:t>
+      </w:r>
+      <w:r>
+        <w:br/>
+      </w:r>
+      <w:r>
+        <w:rPr>
+          <w:rStyle w:val="VerbatimChar"/>
+        </w:rPr>
+        <w:t xml:space="preserve">    "2" = "2 Very Important Provincials", </w:t>
+      </w:r>
+      <w:r>
+        <w:br/>
+      </w:r>
+      <w:r>
+        <w:rPr>
+          <w:rStyle w:val="VerbatimChar"/>
+        </w:rPr>
+        <w:t xml:space="preserve">    "3" = "3 High status seniors", </w:t>
+      </w:r>
+      <w:r>
+        <w:br/>
+      </w:r>
+      <w:r>
+        <w:rPr>
+          <w:rStyle w:val="VerbatimChar"/>
+        </w:rPr>
+        <w:t xml:space="preserve">    "4" = "4 Affluent senior apartments", </w:t>
+      </w:r>
+      <w:r>
+        <w:br/>
+      </w:r>
+      <w:r>
+        <w:rPr>
+          <w:rStyle w:val="VerbatimChar"/>
+        </w:rPr>
+        <w:t xml:space="preserve">    "5" = "5 Mixed seniors", </w:t>
+      </w:r>
+      <w:r>
+        <w:br/>
+      </w:r>
+      <w:r>
+        <w:rPr>
+          <w:rStyle w:val="VerbatimChar"/>
+        </w:rPr>
+        <w:t xml:space="preserve">    "6" = "6 Career and childcare", </w:t>
+      </w:r>
+      <w:r>
+        <w:br/>
+      </w:r>
+      <w:r>
+        <w:rPr>
+          <w:rStyle w:val="VerbatimChar"/>
+        </w:rPr>
+        <w:t xml:space="preserve">    "7" = "7 Dinki's (double income no kids)", </w:t>
+      </w:r>
+      <w:r>
+        <w:br/>
+      </w:r>
+      <w:r>
+        <w:rPr>
+          <w:rStyle w:val="VerbatimChar"/>
+        </w:rPr>
+        <w:t xml:space="preserve">    "8" = "8 Middle class families", </w:t>
+      </w:r>
+      <w:r>
+        <w:br/>
+      </w:r>
+      <w:r>
+        <w:rPr>
+          <w:rStyle w:val="VerbatimChar"/>
+        </w:rPr>
+        <w:t xml:space="preserve">    "9" = "9 Modern, complete families", </w:t>
+      </w:r>
+      <w:r>
+        <w:br/>
+      </w:r>
+      <w:r>
+        <w:rPr>
+          <w:rStyle w:val="VerbatimChar"/>
+        </w:rPr>
+        <w:t xml:space="preserve">    "10" = "10 Stable family", </w:t>
+      </w:r>
+      <w:r>
+        <w:br/>
+      </w:r>
+      <w:r>
+        <w:rPr>
+          <w:rStyle w:val="VerbatimChar"/>
+        </w:rPr>
+        <w:t xml:space="preserve">    "11" = "11 Family starters", </w:t>
+      </w:r>
+      <w:r>
+        <w:br/>
+      </w:r>
+      <w:r>
+        <w:rPr>
+          <w:rStyle w:val="VerbatimChar"/>
+        </w:rPr>
+        <w:t xml:space="preserve">    "12" = "12 Affluent young families", </w:t>
+      </w:r>
+      <w:r>
+        <w:br/>
+      </w:r>
+      <w:r>
+        <w:rPr>
+          <w:rStyle w:val="VerbatimChar"/>
+        </w:rPr>
+        <w:t xml:space="preserve">    "13" = "13 Young all american family", </w:t>
+      </w:r>
+      <w:r>
+        <w:br/>
+      </w:r>
+      <w:r>
+        <w:rPr>
+          <w:rStyle w:val="VerbatimChar"/>
+        </w:rPr>
+        <w:t xml:space="preserve">    "14" = "14 Junior cosmopolitan", </w:t>
+      </w:r>
+      <w:r>
+        <w:br/>
+      </w:r>
+      <w:r>
+        <w:rPr>
+          <w:rStyle w:val="VerbatimChar"/>
+        </w:rPr>
+        <w:t xml:space="preserve">    "15" = "15 Senior cosmopolitans", </w:t>
+      </w:r>
+      <w:r>
+        <w:br/>
+      </w:r>
+      <w:r>
+        <w:rPr>
+          <w:rStyle w:val="VerbatimChar"/>
+        </w:rPr>
+        <w:t xml:space="preserve">    "16" = "16 Students in apartments", </w:t>
+      </w:r>
+      <w:r>
+        <w:br/>
+      </w:r>
+      <w:r>
+        <w:rPr>
+          <w:rStyle w:val="VerbatimChar"/>
+        </w:rPr>
+        <w:t xml:space="preserve">    "17" = "17 Fresh masters in the city", </w:t>
+      </w:r>
+      <w:r>
+        <w:br/>
+      </w:r>
+      <w:r>
+        <w:rPr>
+          <w:rStyle w:val="VerbatimChar"/>
+        </w:rPr>
+        <w:t xml:space="preserve">    "18" = "18 Single youth", </w:t>
+      </w:r>
+      <w:r>
+        <w:br/>
+      </w:r>
+      <w:r>
+        <w:rPr>
+          <w:rStyle w:val="VerbatimChar"/>
+        </w:rPr>
+        <w:t xml:space="preserve">    "19" = "19 Suburban youth", </w:t>
+      </w:r>
+      <w:r>
+        <w:br/>
+      </w:r>
+      <w:r>
+        <w:rPr>
+          <w:rStyle w:val="VerbatimChar"/>
+        </w:rPr>
+        <w:t xml:space="preserve">    "20" = "20 Ethnically diverse", </w:t>
+      </w:r>
+      <w:r>
+        <w:br/>
+      </w:r>
+      <w:r>
+        <w:rPr>
+          <w:rStyle w:val="VerbatimChar"/>
+        </w:rPr>
+        <w:t xml:space="preserve">    "21" = "21 Young urban have-nots", </w:t>
+      </w:r>
+      <w:r>
+        <w:br/>
+      </w:r>
+      <w:r>
+        <w:rPr>
+          <w:rStyle w:val="VerbatimChar"/>
+        </w:rPr>
+        <w:t xml:space="preserve">    "22" = "22 Mixed apartment dwellers", </w:t>
+      </w:r>
+      <w:r>
+        <w:br/>
+      </w:r>
+      <w:r>
+        <w:rPr>
+          <w:rStyle w:val="VerbatimChar"/>
+        </w:rPr>
+        <w:t xml:space="preserve">    "23" = "23 Young and rising", </w:t>
+      </w:r>
+      <w:r>
+        <w:br/>
+      </w:r>
+      <w:r>
+        <w:rPr>
+          <w:rStyle w:val="VerbatimChar"/>
+        </w:rPr>
+        <w:t xml:space="preserve">    "24" = "24 Young, low educated", </w:t>
+      </w:r>
+      <w:r>
+        <w:br/>
+      </w:r>
+      <w:r>
+        <w:rPr>
+          <w:rStyle w:val="VerbatimChar"/>
+        </w:rPr>
+        <w:t xml:space="preserve">    "25" = "25 Young seniors in the city", </w:t>
+      </w:r>
+      <w:r>
+        <w:br/>
+      </w:r>
+      <w:r>
+        <w:rPr>
+          <w:rStyle w:val="VerbatimChar"/>
+        </w:rPr>
+        <w:t xml:space="preserve">    "26" = "26 Own home elderly", </w:t>
+      </w:r>
+      <w:r>
+        <w:br/>
+      </w:r>
+      <w:r>
+        <w:rPr>
+          <w:rStyle w:val="VerbatimChar"/>
+        </w:rPr>
+        <w:t xml:space="preserve">    "27" = "27 Seniors in apartments", </w:t>
+      </w:r>
+      <w:r>
+        <w:br/>
+      </w:r>
+      <w:r>
+        <w:rPr>
+          <w:rStyle w:val="VerbatimChar"/>
+        </w:rPr>
+        <w:t xml:space="preserve">    "28" = "28 Residential elderly", </w:t>
+      </w:r>
+      <w:r>
+        <w:br/>
+      </w:r>
+      <w:r>
+        <w:rPr>
+          <w:rStyle w:val="VerbatimChar"/>
+        </w:rPr>
+        <w:t xml:space="preserve">    "29" = "29 Porchless seniors: no front yard", </w:t>
+      </w:r>
+      <w:r>
+        <w:br/>
+      </w:r>
+      <w:r>
+        <w:rPr>
+          <w:rStyle w:val="VerbatimChar"/>
+        </w:rPr>
+        <w:t xml:space="preserve">    "30" = "30 Religious elderly singles", </w:t>
+      </w:r>
+      <w:r>
+        <w:br/>
+      </w:r>
+      <w:r>
+        <w:rPr>
+          <w:rStyle w:val="VerbatimChar"/>
+        </w:rPr>
+        <w:t xml:space="preserve">    "31" = "31 Low income catholics", </w:t>
+      </w:r>
+      <w:r>
+        <w:br/>
+      </w:r>
+      <w:r>
+        <w:rPr>
+          <w:rStyle w:val="VerbatimChar"/>
+        </w:rPr>
+        <w:t xml:space="preserve">    "32" = "32 Mixed seniors", </w:t>
+      </w:r>
+      <w:r>
+        <w:br/>
+      </w:r>
+      <w:r>
+        <w:rPr>
+          <w:rStyle w:val="VerbatimChar"/>
+        </w:rPr>
+        <w:t xml:space="preserve">    "33" = "33 Lower class large families", </w:t>
+      </w:r>
+      <w:r>
+        <w:br/>
+      </w:r>
+      <w:r>
+        <w:rPr>
+          <w:rStyle w:val="VerbatimChar"/>
+        </w:rPr>
+        <w:t xml:space="preserve">    "34" = "34 Large family, employed child", </w:t>
+      </w:r>
+      <w:r>
+        <w:br/>
+      </w:r>
+      <w:r>
+        <w:rPr>
+          <w:rStyle w:val="VerbatimChar"/>
+        </w:rPr>
+        <w:t xml:space="preserve">    "35" = "35 Village families", </w:t>
+      </w:r>
+      <w:r>
+        <w:br/>
+      </w:r>
+      <w:r>
+        <w:rPr>
+          <w:rStyle w:val="VerbatimChar"/>
+        </w:rPr>
+        <w:t xml:space="preserve">    "36" = "36 Couples with teens 'Married with children'", </w:t>
+      </w:r>
+      <w:r>
+        <w:br/>
+      </w:r>
+      <w:r>
+        <w:rPr>
+          <w:rStyle w:val="VerbatimChar"/>
+        </w:rPr>
+        <w:t xml:space="preserve">    "37" = "37 Mixed small town dwellers", </w:t>
+      </w:r>
+      <w:r>
+        <w:br/>
+      </w:r>
+      <w:r>
+        <w:rPr>
+          <w:rStyle w:val="VerbatimChar"/>
+        </w:rPr>
+        <w:t xml:space="preserve">    "38" = "38 Traditional families", </w:t>
+      </w:r>
+      <w:r>
+        <w:br/>
+      </w:r>
+      <w:r>
+        <w:rPr>
+          <w:rStyle w:val="VerbatimChar"/>
+        </w:rPr>
+        <w:t xml:space="preserve">    "39" = "39 Large religous families", </w:t>
+      </w:r>
+      <w:r>
+        <w:br/>
+      </w:r>
+      <w:r>
+        <w:rPr>
+          <w:rStyle w:val="VerbatimChar"/>
+        </w:rPr>
+        <w:t xml:space="preserve">    "40" = "40 Large family farms", </w:t>
+      </w:r>
+      <w:r>
+        <w:br/>
+      </w:r>
+      <w:r>
+        <w:rPr>
+          <w:rStyle w:val="VerbatimChar"/>
+        </w:rPr>
+        <w:t xml:space="preserve">    "41" = "41 Mixed rurals") </w:t>
       </w:r>
       <w:r>
         <w:br/>
@@ -4327,52 +4345,61 @@
         <w:rPr>
           <w:rStyle w:val="VerbatimChar"/>
         </w:rPr>
-        <w:t xml:space="preserve">  MGEMLEEF_labels &lt;- c("1" = "20-30 years", </w:t>
-      </w:r>
-      <w:r>
-        <w:br/>
-      </w:r>
-      <w:r>
-        <w:rPr>
-          <w:rStyle w:val="VerbatimChar"/>
-        </w:rPr>
-        <w:t xml:space="preserve">                       "2" = "30-40 years", </w:t>
-      </w:r>
-      <w:r>
-        <w:br/>
-      </w:r>
-      <w:r>
-        <w:rPr>
-          <w:rStyle w:val="VerbatimChar"/>
-        </w:rPr>
-        <w:t xml:space="preserve">                       "3" = "40-50 years", </w:t>
-      </w:r>
-      <w:r>
-        <w:br/>
-      </w:r>
-      <w:r>
-        <w:rPr>
-          <w:rStyle w:val="VerbatimChar"/>
-        </w:rPr>
-        <w:t xml:space="preserve">                       "4" = "50-60 years", </w:t>
-      </w:r>
-      <w:r>
-        <w:br/>
-      </w:r>
-      <w:r>
-        <w:rPr>
-          <w:rStyle w:val="VerbatimChar"/>
-        </w:rPr>
-        <w:t xml:space="preserve">                       "5" = "60-70 years", </w:t>
-      </w:r>
-      <w:r>
-        <w:br/>
-      </w:r>
-      <w:r>
-        <w:rPr>
-          <w:rStyle w:val="VerbatimChar"/>
-        </w:rPr>
-        <w:t xml:space="preserve">                       "6" = "70-80 years") </w:t>
+        <w:t xml:space="preserve">  MGEMLEEF_labels &lt;- c( </w:t>
+      </w:r>
+      <w:r>
+        <w:br/>
+      </w:r>
+      <w:r>
+        <w:rPr>
+          <w:rStyle w:val="VerbatimChar"/>
+        </w:rPr>
+        <w:t xml:space="preserve">    "1" = "20-30 years", </w:t>
+      </w:r>
+      <w:r>
+        <w:br/>
+      </w:r>
+      <w:r>
+        <w:rPr>
+          <w:rStyle w:val="VerbatimChar"/>
+        </w:rPr>
+        <w:t xml:space="preserve">    "2" = "30-40 years", </w:t>
+      </w:r>
+      <w:r>
+        <w:br/>
+      </w:r>
+      <w:r>
+        <w:rPr>
+          <w:rStyle w:val="VerbatimChar"/>
+        </w:rPr>
+        <w:t xml:space="preserve">    "3" = "40-50 years", </w:t>
+      </w:r>
+      <w:r>
+        <w:br/>
+      </w:r>
+      <w:r>
+        <w:rPr>
+          <w:rStyle w:val="VerbatimChar"/>
+        </w:rPr>
+        <w:t xml:space="preserve">    "4" = "50-60 years", </w:t>
+      </w:r>
+      <w:r>
+        <w:br/>
+      </w:r>
+      <w:r>
+        <w:rPr>
+          <w:rStyle w:val="VerbatimChar"/>
+        </w:rPr>
+        <w:t xml:space="preserve">    "5" = "60-70 years", </w:t>
+      </w:r>
+      <w:r>
+        <w:br/>
+      </w:r>
+      <w:r>
+        <w:rPr>
+          <w:rStyle w:val="VerbatimChar"/>
+        </w:rPr>
+        <w:t xml:space="preserve">    "6" = "70-80 years") </w:t>
       </w:r>
       <w:r>
         <w:br/>
@@ -4390,88 +4417,97 @@
         <w:rPr>
           <w:rStyle w:val="VerbatimChar"/>
         </w:rPr>
-        <w:t xml:space="preserve">  MOSHOOFD_labels &lt;- c("1" = "Successful hedonists", </w:t>
-      </w:r>
-      <w:r>
-        <w:br/>
-      </w:r>
-      <w:r>
-        <w:rPr>
-          <w:rStyle w:val="VerbatimChar"/>
-        </w:rPr>
-        <w:t xml:space="preserve">                       "2" = "Driven Growers", </w:t>
-      </w:r>
-      <w:r>
-        <w:br/>
-      </w:r>
-      <w:r>
-        <w:rPr>
-          <w:rStyle w:val="VerbatimChar"/>
-        </w:rPr>
-        <w:t xml:space="preserve">                       "3" = "Average Family", </w:t>
-      </w:r>
-      <w:r>
-        <w:br/>
-      </w:r>
-      <w:r>
-        <w:rPr>
-          <w:rStyle w:val="VerbatimChar"/>
-        </w:rPr>
-        <w:t xml:space="preserve">                       "4" = "Career Loners", </w:t>
-      </w:r>
-      <w:r>
-        <w:br/>
-      </w:r>
-      <w:r>
-        <w:rPr>
-          <w:rStyle w:val="VerbatimChar"/>
-        </w:rPr>
-        <w:t xml:space="preserve">                       "5" = "Living well", </w:t>
-      </w:r>
-      <w:r>
-        <w:br/>
-      </w:r>
-      <w:r>
-        <w:rPr>
-          <w:rStyle w:val="VerbatimChar"/>
-        </w:rPr>
-        <w:t xml:space="preserve">                       "6" = "Cruising Seniors", </w:t>
-      </w:r>
-      <w:r>
-        <w:br/>
-      </w:r>
-      <w:r>
-        <w:rPr>
-          <w:rStyle w:val="VerbatimChar"/>
-        </w:rPr>
-        <w:t xml:space="preserve">                       "7" = "Retired and Religeous", </w:t>
-      </w:r>
-      <w:r>
-        <w:br/>
-      </w:r>
-      <w:r>
-        <w:rPr>
-          <w:rStyle w:val="VerbatimChar"/>
-        </w:rPr>
-        <w:t xml:space="preserve">                       "8" = "Family with grown ups", </w:t>
-      </w:r>
-      <w:r>
-        <w:br/>
-      </w:r>
-      <w:r>
-        <w:rPr>
-          <w:rStyle w:val="VerbatimChar"/>
-        </w:rPr>
-        <w:t xml:space="preserve">                       "9" = "Conservative families", </w:t>
-      </w:r>
-      <w:r>
-        <w:br/>
-      </w:r>
-      <w:r>
-        <w:rPr>
-          <w:rStyle w:val="VerbatimChar"/>
-        </w:rPr>
-        <w:t xml:space="preserve">                       "10" = "Farmers") </w:t>
+        <w:t xml:space="preserve">  MOSHOOFD_labels &lt;- c( </w:t>
+      </w:r>
+      <w:r>
+        <w:br/>
+      </w:r>
+      <w:r>
+        <w:rPr>
+          <w:rStyle w:val="VerbatimChar"/>
+        </w:rPr>
+        <w:t xml:space="preserve">    "1" = "Successful hedonists", </w:t>
+      </w:r>
+      <w:r>
+        <w:br/>
+      </w:r>
+      <w:r>
+        <w:rPr>
+          <w:rStyle w:val="VerbatimChar"/>
+        </w:rPr>
+        <w:t xml:space="preserve">    "2" = "Driven Growers", </w:t>
+      </w:r>
+      <w:r>
+        <w:br/>
+      </w:r>
+      <w:r>
+        <w:rPr>
+          <w:rStyle w:val="VerbatimChar"/>
+        </w:rPr>
+        <w:t xml:space="preserve">    "3" = "Average Family", </w:t>
+      </w:r>
+      <w:r>
+        <w:br/>
+      </w:r>
+      <w:r>
+        <w:rPr>
+          <w:rStyle w:val="VerbatimChar"/>
+        </w:rPr>
+        <w:t xml:space="preserve">    "4" = "Career Loners", </w:t>
+      </w:r>
+      <w:r>
+        <w:br/>
+      </w:r>
+      <w:r>
+        <w:rPr>
+          <w:rStyle w:val="VerbatimChar"/>
+        </w:rPr>
+        <w:t xml:space="preserve">    "5" = "Living well", </w:t>
+      </w:r>
+      <w:r>
+        <w:br/>
+      </w:r>
+      <w:r>
+        <w:rPr>
+          <w:rStyle w:val="VerbatimChar"/>
+        </w:rPr>
+        <w:t xml:space="preserve">    "6" = "Cruising Seniors", </w:t>
+      </w:r>
+      <w:r>
+        <w:br/>
+      </w:r>
+      <w:r>
+        <w:rPr>
+          <w:rStyle w:val="VerbatimChar"/>
+        </w:rPr>
+        <w:t xml:space="preserve">    "7" = "Retired and Religeous", </w:t>
+      </w:r>
+      <w:r>
+        <w:br/>
+      </w:r>
+      <w:r>
+        <w:rPr>
+          <w:rStyle w:val="VerbatimChar"/>
+        </w:rPr>
+        <w:t xml:space="preserve">    "8" = "Family with grown ups", </w:t>
+      </w:r>
+      <w:r>
+        <w:br/>
+      </w:r>
+      <w:r>
+        <w:rPr>
+          <w:rStyle w:val="VerbatimChar"/>
+        </w:rPr>
+        <w:t xml:space="preserve">    "9" = "Conservative families", </w:t>
+      </w:r>
+      <w:r>
+        <w:br/>
+      </w:r>
+      <w:r>
+        <w:rPr>
+          <w:rStyle w:val="VerbatimChar"/>
+        </w:rPr>
+        <w:t xml:space="preserve">    "10" = "Farmers") </w:t>
       </w:r>
       <w:r>
         <w:br/>
@@ -4489,88 +4525,97 @@
         <w:rPr>
           <w:rStyle w:val="VerbatimChar"/>
         </w:rPr>
-        <w:t xml:space="preserve">  MGODRK_labels &lt;- c("0" = "0%", </w:t>
-      </w:r>
-      <w:r>
-        <w:br/>
-      </w:r>
-      <w:r>
-        <w:rPr>
-          <w:rStyle w:val="VerbatimChar"/>
-        </w:rPr>
-        <w:t xml:space="preserve">                     "1" = "1 - 10%", </w:t>
-      </w:r>
-      <w:r>
-        <w:br/>
-      </w:r>
-      <w:r>
-        <w:rPr>
-          <w:rStyle w:val="VerbatimChar"/>
-        </w:rPr>
-        <w:t xml:space="preserve">                     "2" = "11 - 23%", </w:t>
-      </w:r>
-      <w:r>
-        <w:br/>
-      </w:r>
-      <w:r>
-        <w:rPr>
-          <w:rStyle w:val="VerbatimChar"/>
-        </w:rPr>
-        <w:t xml:space="preserve">                     "3" = "24 - 36%", </w:t>
-      </w:r>
-      <w:r>
-        <w:br/>
-      </w:r>
-      <w:r>
-        <w:rPr>
-          <w:rStyle w:val="VerbatimChar"/>
-        </w:rPr>
-        <w:t xml:space="preserve">                     "4" = "37 - 49%", </w:t>
-      </w:r>
-      <w:r>
-        <w:br/>
-      </w:r>
-      <w:r>
-        <w:rPr>
-          <w:rStyle w:val="VerbatimChar"/>
-        </w:rPr>
-        <w:t xml:space="preserve">                     "5" = "50 - 62%", </w:t>
-      </w:r>
-      <w:r>
-        <w:br/>
-      </w:r>
-      <w:r>
-        <w:rPr>
-          <w:rStyle w:val="VerbatimChar"/>
-        </w:rPr>
-        <w:t xml:space="preserve">                     "6" = "63 - 75%", </w:t>
-      </w:r>
-      <w:r>
-        <w:br/>
-      </w:r>
-      <w:r>
-        <w:rPr>
-          <w:rStyle w:val="VerbatimChar"/>
-        </w:rPr>
-        <w:t xml:space="preserve">                     "7" = "76 - 88%", </w:t>
-      </w:r>
-      <w:r>
-        <w:br/>
-      </w:r>
-      <w:r>
-        <w:rPr>
-          <w:rStyle w:val="VerbatimChar"/>
-        </w:rPr>
-        <w:t xml:space="preserve">                     "8" = "89 - 99%", </w:t>
-      </w:r>
-      <w:r>
-        <w:br/>
-      </w:r>
-      <w:r>
-        <w:rPr>
-          <w:rStyle w:val="VerbatimChar"/>
-        </w:rPr>
-        <w:t xml:space="preserve">                     "9" = "100%") </w:t>
+        <w:t xml:space="preserve">  MGODRK_labels &lt;- c( </w:t>
+      </w:r>
+      <w:r>
+        <w:br/>
+      </w:r>
+      <w:r>
+        <w:rPr>
+          <w:rStyle w:val="VerbatimChar"/>
+        </w:rPr>
+        <w:t xml:space="preserve">    "0" = "0%", </w:t>
+      </w:r>
+      <w:r>
+        <w:br/>
+      </w:r>
+      <w:r>
+        <w:rPr>
+          <w:rStyle w:val="VerbatimChar"/>
+        </w:rPr>
+        <w:t xml:space="preserve">    "1" = "1 - 10%", </w:t>
+      </w:r>
+      <w:r>
+        <w:br/>
+      </w:r>
+      <w:r>
+        <w:rPr>
+          <w:rStyle w:val="VerbatimChar"/>
+        </w:rPr>
+        <w:t xml:space="preserve">    "2" = "11 - 23%", </w:t>
+      </w:r>
+      <w:r>
+        <w:br/>
+      </w:r>
+      <w:r>
+        <w:rPr>
+          <w:rStyle w:val="VerbatimChar"/>
+        </w:rPr>
+        <w:t xml:space="preserve">    "3" = "24 - 36%", </w:t>
+      </w:r>
+      <w:r>
+        <w:br/>
+      </w:r>
+      <w:r>
+        <w:rPr>
+          <w:rStyle w:val="VerbatimChar"/>
+        </w:rPr>
+        <w:t xml:space="preserve">    "4" = "37 - 49%", </w:t>
+      </w:r>
+      <w:r>
+        <w:br/>
+      </w:r>
+      <w:r>
+        <w:rPr>
+          <w:rStyle w:val="VerbatimChar"/>
+        </w:rPr>
+        <w:t xml:space="preserve">    "5" = "50 - 62%", </w:t>
+      </w:r>
+      <w:r>
+        <w:br/>
+      </w:r>
+      <w:r>
+        <w:rPr>
+          <w:rStyle w:val="VerbatimChar"/>
+        </w:rPr>
+        <w:t xml:space="preserve">    "6" = "63 - 75%", </w:t>
+      </w:r>
+      <w:r>
+        <w:br/>
+      </w:r>
+      <w:r>
+        <w:rPr>
+          <w:rStyle w:val="VerbatimChar"/>
+        </w:rPr>
+        <w:t xml:space="preserve">    "7" = "76 - 88%", </w:t>
+      </w:r>
+      <w:r>
+        <w:br/>
+      </w:r>
+      <w:r>
+        <w:rPr>
+          <w:rStyle w:val="VerbatimChar"/>
+        </w:rPr>
+        <w:t xml:space="preserve">    "8" = "89 - 99%", </w:t>
+      </w:r>
+      <w:r>
+        <w:br/>
+      </w:r>
+      <w:r>
+        <w:rPr>
+          <w:rStyle w:val="VerbatimChar"/>
+        </w:rPr>
+        <w:t xml:space="preserve">    "9" = "100%") </w:t>
       </w:r>
       <w:r>
         <w:br/>
@@ -4588,88 +4633,97 @@
         <w:rPr>
           <w:rStyle w:val="VerbatimChar"/>
         </w:rPr>
-        <w:t xml:space="preserve">  PWAPART_labels &lt;- c("0" = "f 0", </w:t>
-      </w:r>
-      <w:r>
-        <w:br/>
-      </w:r>
-      <w:r>
-        <w:rPr>
-          <w:rStyle w:val="VerbatimChar"/>
-        </w:rPr>
-        <w:t xml:space="preserve">                      "1" = "f 1 â€“ 49", </w:t>
-      </w:r>
-      <w:r>
-        <w:br/>
-      </w:r>
-      <w:r>
-        <w:rPr>
-          <w:rStyle w:val="VerbatimChar"/>
-        </w:rPr>
-        <w:t xml:space="preserve">                      "2" = "f 50 â€“ 99", </w:t>
-      </w:r>
-      <w:r>
-        <w:br/>
-      </w:r>
-      <w:r>
-        <w:rPr>
-          <w:rStyle w:val="VerbatimChar"/>
-        </w:rPr>
-        <w:t xml:space="preserve">                      "3" = "f 100 â€“ 199", </w:t>
-      </w:r>
-      <w:r>
-        <w:br/>
-      </w:r>
-      <w:r>
-        <w:rPr>
-          <w:rStyle w:val="VerbatimChar"/>
-        </w:rPr>
-        <w:t xml:space="preserve">                      "4" = "f 200 â€“ 499", </w:t>
-      </w:r>
-      <w:r>
-        <w:br/>
-      </w:r>
-      <w:r>
-        <w:rPr>
-          <w:rStyle w:val="VerbatimChar"/>
-        </w:rPr>
-        <w:t xml:space="preserve">                      "5" = "f 500 â€“ 999", </w:t>
-      </w:r>
-      <w:r>
-        <w:br/>
-      </w:r>
-      <w:r>
-        <w:rPr>
-          <w:rStyle w:val="VerbatimChar"/>
-        </w:rPr>
-        <w:t xml:space="preserve">                      "6" = "f 1000 â€“ 4999", </w:t>
-      </w:r>
-      <w:r>
-        <w:br/>
-      </w:r>
-      <w:r>
-        <w:rPr>
-          <w:rStyle w:val="VerbatimChar"/>
-        </w:rPr>
-        <w:t xml:space="preserve">                      "7" = "f 5000 â€“ 9999", </w:t>
-      </w:r>
-      <w:r>
-        <w:br/>
-      </w:r>
-      <w:r>
-        <w:rPr>
-          <w:rStyle w:val="VerbatimChar"/>
-        </w:rPr>
-        <w:t xml:space="preserve">                      "8" = "f 10.000 - 19.999", </w:t>
-      </w:r>
-      <w:r>
-        <w:br/>
-      </w:r>
-      <w:r>
-        <w:rPr>
-          <w:rStyle w:val="VerbatimChar"/>
-        </w:rPr>
-        <w:t xml:space="preserve">                      "9" = "f 20.000 - ?") </w:t>
+        <w:t xml:space="preserve">  PWAPART_labels &lt;- c( </w:t>
+      </w:r>
+      <w:r>
+        <w:br/>
+      </w:r>
+      <w:r>
+        <w:rPr>
+          <w:rStyle w:val="VerbatimChar"/>
+        </w:rPr>
+        <w:t xml:space="preserve">    "0" = "f 0", </w:t>
+      </w:r>
+      <w:r>
+        <w:br/>
+      </w:r>
+      <w:r>
+        <w:rPr>
+          <w:rStyle w:val="VerbatimChar"/>
+        </w:rPr>
+        <w:t xml:space="preserve">    "1" = "f 1 â€“ 49", </w:t>
+      </w:r>
+      <w:r>
+        <w:br/>
+      </w:r>
+      <w:r>
+        <w:rPr>
+          <w:rStyle w:val="VerbatimChar"/>
+        </w:rPr>
+        <w:t xml:space="preserve">    "2" = "f 50 â€“ 99", </w:t>
+      </w:r>
+      <w:r>
+        <w:br/>
+      </w:r>
+      <w:r>
+        <w:rPr>
+          <w:rStyle w:val="VerbatimChar"/>
+        </w:rPr>
+        <w:t xml:space="preserve">    "3" = "f 100 â€“ 199", </w:t>
+      </w:r>
+      <w:r>
+        <w:br/>
+      </w:r>
+      <w:r>
+        <w:rPr>
+          <w:rStyle w:val="VerbatimChar"/>
+        </w:rPr>
+        <w:t xml:space="preserve">    "4" = "f 200 â€“ 499", </w:t>
+      </w:r>
+      <w:r>
+        <w:br/>
+      </w:r>
+      <w:r>
+        <w:rPr>
+          <w:rStyle w:val="VerbatimChar"/>
+        </w:rPr>
+        <w:t xml:space="preserve">    "5" = "f 500 â€“ 999", </w:t>
+      </w:r>
+      <w:r>
+        <w:br/>
+      </w:r>
+      <w:r>
+        <w:rPr>
+          <w:rStyle w:val="VerbatimChar"/>
+        </w:rPr>
+        <w:t xml:space="preserve">    "6" = "f 1000 â€“ 4999", </w:t>
+      </w:r>
+      <w:r>
+        <w:br/>
+      </w:r>
+      <w:r>
+        <w:rPr>
+          <w:rStyle w:val="VerbatimChar"/>
+        </w:rPr>
+        <w:t xml:space="preserve">    "7" = "f 5000 â€“ 9999", </w:t>
+      </w:r>
+      <w:r>
+        <w:br/>
+      </w:r>
+      <w:r>
+        <w:rPr>
+          <w:rStyle w:val="VerbatimChar"/>
+        </w:rPr>
+        <w:t xml:space="preserve">    "8" = "f 10.000 - 19.999", </w:t>
+      </w:r>
+      <w:r>
+        <w:br/>
+      </w:r>
+      <w:r>
+        <w:rPr>
+          <w:rStyle w:val="VerbatimChar"/>
+        </w:rPr>
+        <w:t xml:space="preserve">    "9" = "f 20.000 - ?") </w:t>
       </w:r>
       <w:r>
         <w:br/>
@@ -4687,6 +4741,24 @@
         <w:rPr>
           <w:rStyle w:val="VerbatimChar"/>
         </w:rPr>
+        <w:t xml:space="preserve">  set_to_1 &lt;- c(12, 8, 6, 7, 1, 2, 36, 3, 37, 10, 20, 38, 11) </w:t>
+      </w:r>
+      <w:r>
+        <w:br/>
+      </w:r>
+      <w:r>
+        <w:rPr>
+          <w:rStyle w:val="VerbatimChar"/>
+        </w:rPr>
+        <w:t xml:space="preserve">   </w:t>
+      </w:r>
+      <w:r>
+        <w:br/>
+      </w:r>
+      <w:r>
+        <w:rPr>
+          <w:rStyle w:val="VerbatimChar"/>
+        </w:rPr>
         <w:t xml:space="preserve">  df %&gt;% </w:t>
       </w:r>
       <w:r>
@@ -4696,6 +4768,24 @@
         <w:rPr>
           <w:rStyle w:val="VerbatimChar"/>
         </w:rPr>
+        <w:t xml:space="preserve">    mutate(CUSTOMER_TYPE = ifelse(MOSTYPE %in% set_to_1, 1, 0)) %&gt;% </w:t>
+      </w:r>
+      <w:r>
+        <w:br/>
+      </w:r>
+      <w:r>
+        <w:rPr>
+          <w:rStyle w:val="VerbatimChar"/>
+        </w:rPr>
+        <w:t xml:space="preserve">    mutate(CUSTOMER_TYPE = as.factor(CUSTOMER_TYPE)) %&gt;% </w:t>
+      </w:r>
+      <w:r>
+        <w:br/>
+      </w:r>
+      <w:r>
+        <w:rPr>
+          <w:rStyle w:val="VerbatimChar"/>
+        </w:rPr>
         <w:t xml:space="preserve">    mutate(MOSTYPE = as.factor(MOSTYPE), </w:t>
       </w:r>
       <w:r>
@@ -4867,7 +4957,7 @@
         <w:rPr>
           <w:rStyle w:val="VerbatimChar"/>
         </w:rPr>
-        <w:t xml:space="preserve"># Create the train and test sets </w:t>
+        <w:t xml:space="preserve">## Create the train and test sets </w:t>
       </w:r>
       <w:r>
         <w:br/>
@@ -4912,16 +5002,25 @@
         <w:rPr>
           <w:rStyle w:val="VerbatimChar"/>
         </w:rPr>
-        <w:t xml:space="preserve"># Correct the data imbalance through over sampling </w:t>
-      </w:r>
-      <w:r>
-        <w:br/>
-      </w:r>
-      <w:r>
-        <w:rPr>
-          <w:rStyle w:val="VerbatimChar"/>
-        </w:rPr>
-        <w:t xml:space="preserve">up_train &lt;- upSample(x = train[, -ncol(train)],  </w:t>
+        <w:t xml:space="preserve"> </w:t>
+      </w:r>
+      <w:r>
+        <w:br/>
+      </w:r>
+      <w:r>
+        <w:rPr>
+          <w:rStyle w:val="VerbatimChar"/>
+        </w:rPr>
+        <w:t xml:space="preserve">## Correct the data imbalance through over sampling </w:t>
+      </w:r>
+      <w:r>
+        <w:br/>
+      </w:r>
+      <w:r>
+        <w:rPr>
+          <w:rStyle w:val="VerbatimChar"/>
+        </w:rPr>
+        <w:t xml:space="preserve">up_train &lt;- upSample(x = select(train, -CARAVAN),  </w:t>
       </w:r>
       <w:r>
         <w:br/>
@@ -4957,25 +5056,223 @@
         <w:rPr>
           <w:rStyle w:val="VerbatimChar"/>
         </w:rPr>
-        <w:t xml:space="preserve"> </w:t>
-      </w:r>
-      <w:r>
-        <w:br/>
-      </w:r>
-      <w:r>
-        <w:rPr>
-          <w:rStyle w:val="VerbatimChar"/>
-        </w:rPr>
-        <w:t xml:space="preserve"># Model Building </w:t>
-      </w:r>
-      <w:r>
-        <w:br/>
-      </w:r>
-      <w:r>
-        <w:rPr>
-          <w:rStyle w:val="VerbatimChar"/>
-        </w:rPr>
-        <w:t xml:space="preserve">model1 &lt;- glm(CARAVAN ~ PPERSAUT + APERSAUT + MOSTYPE + PBRAND,  </w:t>
+        <w:t xml:space="preserve"># ## Looking for important variables </w:t>
+      </w:r>
+      <w:r>
+        <w:br/>
+      </w:r>
+      <w:r>
+        <w:rPr>
+          <w:rStyle w:val="VerbatimChar"/>
+        </w:rPr>
+        <w:t xml:space="preserve"># set.seed(42) </w:t>
+      </w:r>
+      <w:r>
+        <w:br/>
+      </w:r>
+      <w:r>
+        <w:rPr>
+          <w:rStyle w:val="VerbatimChar"/>
+        </w:rPr>
+        <w:t xml:space="preserve"># library(randomForest) </w:t>
+      </w:r>
+      <w:r>
+        <w:br/>
+      </w:r>
+      <w:r>
+        <w:rPr>
+          <w:rStyle w:val="VerbatimChar"/>
+        </w:rPr>
+        <w:t xml:space="preserve"># rf_fit &lt;- randomForest(CARAVAN ~ ., up_train) </w:t>
+      </w:r>
+      <w:r>
+        <w:br/>
+      </w:r>
+      <w:r>
+        <w:rPr>
+          <w:rStyle w:val="VerbatimChar"/>
+        </w:rPr>
+        <w:t xml:space="preserve"># varImpPlot(rf_fit) </w:t>
+      </w:r>
+      <w:r>
+        <w:br/>
+      </w:r>
+      <w:r>
+        <w:rPr>
+          <w:rStyle w:val="VerbatimChar"/>
+        </w:rPr>
+        <w:t xml:space="preserve">#  </w:t>
+      </w:r>
+      <w:r>
+        <w:br/>
+      </w:r>
+      <w:r>
+        <w:rPr>
+          <w:rStyle w:val="VerbatimChar"/>
+        </w:rPr>
+        <w:t xml:space="preserve"># ## Find important customer types </w:t>
+      </w:r>
+      <w:r>
+        <w:br/>
+      </w:r>
+      <w:r>
+        <w:rPr>
+          <w:rStyle w:val="VerbatimChar"/>
+        </w:rPr>
+        <w:t xml:space="preserve"># crosstab &lt;- up_train %&gt;% </w:t>
+      </w:r>
+      <w:r>
+        <w:br/>
+      </w:r>
+      <w:r>
+        <w:rPr>
+          <w:rStyle w:val="VerbatimChar"/>
+        </w:rPr>
+        <w:t xml:space="preserve">#   select(CARAVAN, MOSTYPE) %&gt;% </w:t>
+      </w:r>
+      <w:r>
+        <w:br/>
+      </w:r>
+      <w:r>
+        <w:rPr>
+          <w:rStyle w:val="VerbatimChar"/>
+        </w:rPr>
+        <w:t xml:space="preserve">#   table() %&gt;% </w:t>
+      </w:r>
+      <w:r>
+        <w:br/>
+      </w:r>
+      <w:r>
+        <w:rPr>
+          <w:rStyle w:val="VerbatimChar"/>
+        </w:rPr>
+        <w:t xml:space="preserve">#   data.frame() </w:t>
+      </w:r>
+      <w:r>
+        <w:br/>
+      </w:r>
+      <w:r>
+        <w:rPr>
+          <w:rStyle w:val="VerbatimChar"/>
+        </w:rPr>
+        <w:t xml:space="preserve">#  </w:t>
+      </w:r>
+      <w:r>
+        <w:br/>
+      </w:r>
+      <w:r>
+        <w:rPr>
+          <w:rStyle w:val="VerbatimChar"/>
+        </w:rPr>
+        <w:t xml:space="preserve"># crosstab %&gt;% </w:t>
+      </w:r>
+      <w:r>
+        <w:br/>
+      </w:r>
+      <w:r>
+        <w:rPr>
+          <w:rStyle w:val="VerbatimChar"/>
+        </w:rPr>
+        <w:t xml:space="preserve">#   group_by(MOSTYPE) %&gt;% </w:t>
+      </w:r>
+      <w:r>
+        <w:br/>
+      </w:r>
+      <w:r>
+        <w:rPr>
+          <w:rStyle w:val="VerbatimChar"/>
+        </w:rPr>
+        <w:t xml:space="preserve">#   summarise(total = sum(Freq)) %&gt;% </w:t>
+      </w:r>
+      <w:r>
+        <w:br/>
+      </w:r>
+      <w:r>
+        <w:rPr>
+          <w:rStyle w:val="VerbatimChar"/>
+        </w:rPr>
+        <w:t xml:space="preserve">#   merge(crosstab) %&gt;% </w:t>
+      </w:r>
+      <w:r>
+        <w:br/>
+      </w:r>
+      <w:r>
+        <w:rPr>
+          <w:rStyle w:val="VerbatimChar"/>
+        </w:rPr>
+        <w:t xml:space="preserve">#   mutate(share = Freq / total) %&gt;% </w:t>
+      </w:r>
+      <w:r>
+        <w:br/>
+      </w:r>
+      <w:r>
+        <w:rPr>
+          <w:rStyle w:val="VerbatimChar"/>
+        </w:rPr>
+        <w:t xml:space="preserve">#   filter(CARAVAN == 1, share &gt; 0.5) %&gt;% </w:t>
+      </w:r>
+      <w:r>
+        <w:br/>
+      </w:r>
+      <w:r>
+        <w:rPr>
+          <w:rStyle w:val="VerbatimChar"/>
+        </w:rPr>
+        <w:t xml:space="preserve">#   arrange(desc(share)) %&gt;% </w:t>
+      </w:r>
+      <w:r>
+        <w:br/>
+      </w:r>
+      <w:r>
+        <w:rPr>
+          <w:rStyle w:val="VerbatimChar"/>
+        </w:rPr>
+        <w:t xml:space="preserve">#   select(MOSTYPE, share) </w:t>
+      </w:r>
+      <w:r>
+        <w:br/>
+      </w:r>
+      <w:r>
+        <w:rPr>
+          <w:rStyle w:val="VerbatimChar"/>
+        </w:rPr>
+        <w:t xml:space="preserve"> </w:t>
+      </w:r>
+      <w:r>
+        <w:br/>
+      </w:r>
+      <w:r>
+        <w:rPr>
+          <w:rStyle w:val="VerbatimChar"/>
+        </w:rPr>
+        <w:t xml:space="preserve">## Model Building </w:t>
+      </w:r>
+      <w:r>
+        <w:br/>
+      </w:r>
+      <w:r>
+        <w:rPr>
+          <w:rStyle w:val="VerbatimChar"/>
+        </w:rPr>
+        <w:t xml:space="preserve"> </w:t>
+      </w:r>
+      <w:r>
+        <w:br/>
+      </w:r>
+      <w:r>
+        <w:rPr>
+          <w:rStyle w:val="VerbatimChar"/>
+        </w:rPr>
+        <w:t xml:space="preserve">### Model 1 - Top 5 Important Variables from Random Forest </w:t>
+      </w:r>
+      <w:r>
+        <w:br/>
+      </w:r>
+      <w:r>
+        <w:rPr>
+          <w:rStyle w:val="VerbatimChar"/>
+        </w:rPr>
+        <w:t xml:space="preserve">model1 &lt;- glm(CARAVAN ~ MOSTYPE + PPERSAUT + MOSHOOFD + PBRAND + APERSAUT,  </w:t>
       </w:r>
       <w:r>
         <w:br/>
@@ -5011,6 +5308,51 @@
         <w:rPr>
           <w:rStyle w:val="VerbatimChar"/>
         </w:rPr>
+        <w:t xml:space="preserve">### Model 2 - Special Customer Type Groups </w:t>
+      </w:r>
+      <w:r>
+        <w:br/>
+      </w:r>
+      <w:r>
+        <w:rPr>
+          <w:rStyle w:val="VerbatimChar"/>
+        </w:rPr>
+        <w:t xml:space="preserve">model2 &lt;- glm(CARAVAN ~ CUSTOMER_TYPE + PPERSAUT + APERSAUT, </w:t>
+      </w:r>
+      <w:r>
+        <w:br/>
+      </w:r>
+      <w:r>
+        <w:rPr>
+          <w:rStyle w:val="VerbatimChar"/>
+        </w:rPr>
+        <w:t xml:space="preserve">              family = binomial(link = "logit"), </w:t>
+      </w:r>
+      <w:r>
+        <w:br/>
+      </w:r>
+      <w:r>
+        <w:rPr>
+          <w:rStyle w:val="VerbatimChar"/>
+        </w:rPr>
+        <w:t xml:space="preserve">              up_train) </w:t>
+      </w:r>
+      <w:r>
+        <w:br/>
+      </w:r>
+      <w:r>
+        <w:rPr>
+          <w:rStyle w:val="VerbatimChar"/>
+        </w:rPr>
+        <w:t xml:space="preserve"> </w:t>
+      </w:r>
+      <w:r>
+        <w:br/>
+      </w:r>
+      <w:r>
+        <w:rPr>
+          <w:rStyle w:val="VerbatimChar"/>
+        </w:rPr>
         <w:t xml:space="preserve">## Model Evaluation </w:t>
       </w:r>
       <w:r>
@@ -5389,6 +5731,15 @@
         <w:rPr>
           <w:rStyle w:val="VerbatimChar"/>
         </w:rPr>
+        <w:t xml:space="preserve">results2 &lt;- score_model(model2, test) </w:t>
+      </w:r>
+      <w:r>
+        <w:br/>
+      </w:r>
+      <w:r>
+        <w:rPr>
+          <w:rStyle w:val="VerbatimChar"/>
+        </w:rPr>
         <w:t xml:space="preserve"> </w:t>
       </w:r>
       <w:r>
@@ -5417,6 +5768,33 @@
           <w:rStyle w:val="VerbatimChar"/>
         </w:rPr>
         <w:t xml:space="preserve">score_model(model1, eval)$accuracy </w:t>
+      </w:r>
+      <w:r>
+        <w:br/>
+      </w:r>
+      <w:r>
+        <w:rPr>
+          <w:rStyle w:val="VerbatimChar"/>
+        </w:rPr>
+        <w:t xml:space="preserve"> </w:t>
+      </w:r>
+      <w:r>
+        <w:br/>
+      </w:r>
+      <w:r>
+        <w:rPr>
+          <w:rStyle w:val="VerbatimChar"/>
+        </w:rPr>
+        <w:t xml:space="preserve">score_model(model2, eval)$correct </w:t>
+      </w:r>
+      <w:r>
+        <w:br/>
+      </w:r>
+      <w:r>
+        <w:rPr>
+          <w:rStyle w:val="VerbatimChar"/>
+        </w:rPr>
+        <w:t xml:space="preserve">score_model(model2, eval)$accuracy </w:t>
       </w:r>
     </w:p>
     <w:p>

</xml_diff>

<commit_message>
Added more to methodology and appendix
</commit_message>
<xml_diff>
--- a/final project/Manuscript.docx
+++ b/final project/Manuscript.docx
@@ -117,7 +117,7 @@
         <w:pStyle w:val="FirstParagraph"/>
       </w:pPr>
       <w:r>
-        <w:t xml:space="preserve">A logistic regression based solution to the CoIL Challenge 2000 is described in this paper. The challenge consists of correctly identifying potential customers for an insurance product, and describing their characteristics. Models were trained on over sampled data. The model out preformed other’s attemps.</w:t>
+        <w:t xml:space="preserve">A logistic regression based solution to the CoIL Challenge 2000 is described in this paper. The challenge consists of correctly identifying potential customers for an insurance product, and describing their characteristics. Models were trained on over sampled data. The model out preformed other’s attemps at solving this classification problem.</w:t>
       </w:r>
     </w:p>
     <w:p>
@@ -146,7 +146,7 @@
         <w:pStyle w:val="FirstParagraph"/>
       </w:pPr>
       <w:r>
-        <w:t xml:space="preserve">Businesses use data science to extract insights from data. One pratical application is identifying households to include in a marketing campaign. In this paper we set out to identify potential customers for an insurance product using real world data from the Computational Intelligence and Learning (CoIL) Challenge.</w:t>
+        <w:t xml:space="preserve">Businesses use data science to extract insights from data. One pratical application is identifying households to include in a marketing campaign. In this paper we set out to identify potential customers for an insurance product using real world data from the Computational Intelligence and Learning (CoIL) Challenge. Specifically we are predicting if a customer is likely candidate for a caravan (mobile home/camper) insurance policy. This is particularly challenging because the data is imballanced (only 348 of the 5,822 records for model training/testing are policy holders).</w:t>
       </w:r>
     </w:p>
     <w:p>
@@ -164,7 +164,7 @@
         <w:pStyle w:val="FirstParagraph"/>
       </w:pPr>
       <w:r>
-        <w:t xml:space="preserve">Fourty-three other research teams have attempted to identify potential caravan insurance customers</w:t>
+        <w:t xml:space="preserve">Fourty-three other research teams have attempted to identify potential insurance policy customers</w:t>
       </w:r>
       <w:r>
         <w:t xml:space="preserve"> </w:t>
@@ -447,6 +447,31 @@
     </w:p>
     <w:p>
       <w:pPr>
+        <w:pStyle w:val="FirstParagraph"/>
+      </w:pPr>
+      <w:r>
+        <w:t xml:space="preserve">The CoIL Challenge dataset is composed of 86 variables accross 5,822 observations. An evaluation dataset is provided with 4,000 observations.</w:t>
+      </w:r>
+    </w:p>
+    <w:p>
+      <w:pPr>
+        <w:pStyle w:val="BodyText"/>
+      </w:pPr>
+      <w:r>
+        <w:rPr>
+          <w:b/>
+        </w:rPr>
+        <w:t xml:space="preserve">THERE ARE X that are categorical and X that are numeric.</w:t>
+      </w:r>
+      <w:r>
+        <w:t xml:space="preserve"> </w:t>
+      </w:r>
+      <w:r>
+        <w:t xml:space="preserve">Most of the variables have little to no correlation with the variable of interest (CARAVAN).</w:t>
+      </w:r>
+    </w:p>
+    <w:p>
+      <w:pPr>
         <w:pStyle w:val="Heading2"/>
       </w:pPr>
       <w:bookmarkStart w:id="25" w:name="experimentation-and-results"/>
@@ -457,6 +482,37 @@
     </w:p>
     <w:p>
       <w:pPr>
+        <w:pStyle w:val="FirstParagraph"/>
+      </w:pPr>
+      <w:r>
+        <w:t xml:space="preserve">We split the data into training/test sets using a 70/30 split. We corrected the imballance by oversampling the minority class (caravan policy holders). Given the large number of possible predictors we used a random forest to aid in variable selection. A logistic regression model was trained on the oversampled training set using the top five variables selected by the random forest (MOSTYPE, PPERSAUT, MOSHOOFD, PBRAND, APERSAUT).</w:t>
+      </w:r>
+    </w:p>
+    <w:p>
+      <w:pPr>
+        <w:pStyle w:val="BodyText"/>
+      </w:pPr>
+      <w:r>
+        <w:t xml:space="preserve">The MOSTYPE variable has 40 customer types. Not all customer types were statiscally significant predictors. We identified those with a probability greater than 0.5 to purchase the insurance product as the</w:t>
+      </w:r>
+      <w:r>
+        <w:t xml:space="preserve"> </w:t>
+      </w:r>
+      <w:r>
+        <w:rPr>
+          <w:rStyle w:val="VerbatimChar"/>
+        </w:rPr>
+        <w:t xml:space="preserve">LIKELY_CUSTOMER</w:t>
+      </w:r>
+      <w:r>
+        <w:t xml:space="preserve"> </w:t>
+      </w:r>
+      <w:r>
+        <w:t xml:space="preserve">variable. Our second model used LIKELY_CUSTOMER and PPERSAUT.</w:t>
+      </w:r>
+    </w:p>
+    <w:p>
+      <w:pPr>
         <w:pStyle w:val="Heading2"/>
       </w:pPr>
       <w:bookmarkStart w:id="26" w:name="discussion"/>
@@ -476,6 +532,11 @@
       <w:bookmarkEnd w:id="27"/>
     </w:p>
     <w:p>
+      <w:r>
+        <w:br w:type="page"/>
+      </w:r>
+    </w:p>
+    <w:p>
       <w:pPr>
         <w:pStyle w:val="Heading1"/>
       </w:pPr>
@@ -489,11 +550,73 @@
       <w:pPr>
         <w:pStyle w:val="Heading2"/>
       </w:pPr>
-      <w:bookmarkStart w:id="29" w:name="X39e45be211953f51efd0427f35ebb2cec53ee13"/>
+      <w:bookmarkStart w:id="29" w:name="X6d2656c124fed986c157933d3d21907aae4aca1"/>
+      <w:r>
+        <w:t xml:space="preserve">Probability of Purchasing Product (in blue) by Customer Type</w:t>
+      </w:r>
+      <w:bookmarkEnd w:id="29"/>
+    </w:p>
+    <w:p>
+      <w:pPr>
+        <w:pStyle w:val="FirstParagraph"/>
+      </w:pPr>
+      <w:r>
+        <w:drawing>
+          <wp:inline>
+            <wp:extent cx="5943600" cy="6537960"/>
+            <wp:effectExtent b="0" l="0" r="0" t="0"/>
+            <wp:docPr descr="" title="" id="1" name="Picture"/>
+            <a:graphic>
+              <a:graphicData uri="http://schemas.openxmlformats.org/drawingml/2006/picture">
+                <pic:pic>
+                  <pic:nvPicPr>
+                    <pic:cNvPr descr="Manuscript_files/figure-docx/unnamed-chunk-3-1.png" id="0" name="Picture"/>
+                    <pic:cNvPicPr>
+                      <a:picLocks noChangeArrowheads="1" noChangeAspect="1"/>
+                    </pic:cNvPicPr>
+                  </pic:nvPicPr>
+                  <pic:blipFill>
+                    <a:blip r:embed="rId30"/>
+                    <a:stretch>
+                      <a:fillRect/>
+                    </a:stretch>
+                  </pic:blipFill>
+                  <pic:spPr bwMode="auto">
+                    <a:xfrm>
+                      <a:off x="0" y="0"/>
+                      <a:ext cx="5943600" cy="6537960"/>
+                    </a:xfrm>
+                    <a:prstGeom prst="rect">
+                      <a:avLst/>
+                    </a:prstGeom>
+                    <a:noFill/>
+                    <a:ln w="9525">
+                      <a:noFill/>
+                      <a:headEnd/>
+                      <a:tailEnd/>
+                    </a:ln>
+                  </pic:spPr>
+                </pic:pic>
+              </a:graphicData>
+            </a:graphic>
+          </wp:inline>
+        </w:drawing>
+      </w:r>
+    </w:p>
+    <w:p>
+      <w:r>
+        <w:br w:type="page"/>
+      </w:r>
+    </w:p>
+    <w:p>
+      <w:pPr>
+        <w:pStyle w:val="Heading2"/>
+      </w:pPr>
+      <w:bookmarkStart w:id="31" w:name="X39e45be211953f51efd0427f35ebb2cec53ee13"/>
       <w:r>
         <w:t xml:space="preserve">Correlation Coefficients for Variables of Interest</w:t>
       </w:r>
-      <w:bookmarkEnd w:id="29"/>
+      <w:bookmarkEnd w:id="31"/>
     </w:p>
     <w:tbl>
       <w:tblPr>
@@ -976,11 +1099,11 @@
       <w:pPr>
         <w:pStyle w:val="Heading2"/>
       </w:pPr>
-      <w:bookmarkStart w:id="30" w:name="data-dictionary"/>
+      <w:bookmarkStart w:id="32" w:name="data-dictionary"/>
       <w:r>
         <w:t xml:space="preserve">Data Dictionary</w:t>
       </w:r>
-      <w:bookmarkEnd w:id="30"/>
+      <w:bookmarkEnd w:id="32"/>
     </w:p>
     <w:tbl>
       <w:tblPr>
@@ -1167,11 +1290,11 @@
       <w:pPr>
         <w:pStyle w:val="Heading2"/>
       </w:pPr>
-      <w:bookmarkStart w:id="31" w:name="Xf0baebf2b810f6d3910732e9c2bce70b767c103"/>
+      <w:bookmarkStart w:id="33" w:name="Xf0baebf2b810f6d3910732e9c2bce70b767c103"/>
       <w:r>
         <w:t xml:space="preserve">Confusion Matrix and Statistics for our Model</w:t>
       </w:r>
-      <w:bookmarkEnd w:id="31"/>
+      <w:bookmarkEnd w:id="33"/>
     </w:p>
     <w:p>
       <w:pPr>
@@ -1416,11 +1539,11 @@
       <w:pPr>
         <w:pStyle w:val="Heading2"/>
       </w:pPr>
-      <w:bookmarkStart w:id="32" w:name="r-statistical-programming-code."/>
+      <w:bookmarkStart w:id="34" w:name="r-statistical-programming-code."/>
       <w:r>
         <w:t xml:space="preserve">R statistical programming code.</w:t>
       </w:r>
-      <w:bookmarkEnd w:id="32"/>
+      <w:bookmarkEnd w:id="34"/>
     </w:p>
     <w:p>
       <w:pPr>
@@ -4097,14 +4220,14 @@
       <w:pPr>
         <w:pStyle w:val="Heading2"/>
       </w:pPr>
-      <w:bookmarkStart w:id="33" w:name="references"/>
+      <w:bookmarkStart w:id="35" w:name="references"/>
       <w:r>
         <w:t xml:space="preserve">References</w:t>
       </w:r>
-      <w:bookmarkEnd w:id="33"/>
+      <w:bookmarkEnd w:id="35"/>
     </w:p>
-    <w:bookmarkStart w:id="92" w:name="refs"/>
-    <w:bookmarkStart w:id="35" w:name="ref-Bera"/>
+    <w:bookmarkStart w:id="94" w:name="refs"/>
+    <w:bookmarkStart w:id="37" w:name="ref-Bera"/>
     <w:p>
       <w:pPr>
         <w:pStyle w:val="Bibliography"/>
@@ -4115,7 +4238,7 @@
       <w:r>
         <w:t xml:space="preserve"> </w:t>
       </w:r>
-      <w:hyperlink r:id="rId34">
+      <w:hyperlink r:id="rId36">
         <w:r>
           <w:rPr>
             <w:rStyle w:val="Hyperlink"/>
@@ -4127,8 +4250,8 @@
         <w:t xml:space="preserve">.</w:t>
       </w:r>
     </w:p>
-    <w:bookmarkEnd w:id="35"/>
-    <w:bookmarkStart w:id="37" w:name="ref-Brierley"/>
+    <w:bookmarkEnd w:id="37"/>
+    <w:bookmarkStart w:id="39" w:name="ref-Brierley"/>
     <w:p>
       <w:pPr>
         <w:pStyle w:val="Bibliography"/>
@@ -4139,7 +4262,7 @@
       <w:r>
         <w:t xml:space="preserve"> </w:t>
       </w:r>
-      <w:hyperlink r:id="rId36">
+      <w:hyperlink r:id="rId38">
         <w:r>
           <w:rPr>
             <w:rStyle w:val="Hyperlink"/>
@@ -4151,8 +4274,8 @@
         <w:t xml:space="preserve">.</w:t>
       </w:r>
     </w:p>
-    <w:bookmarkEnd w:id="37"/>
-    <w:bookmarkStart w:id="39" w:name="ref-Carter"/>
+    <w:bookmarkEnd w:id="39"/>
+    <w:bookmarkStart w:id="41" w:name="ref-Carter"/>
     <w:p>
       <w:pPr>
         <w:pStyle w:val="Bibliography"/>
@@ -4163,7 +4286,7 @@
       <w:r>
         <w:t xml:space="preserve"> </w:t>
       </w:r>
-      <w:hyperlink r:id="rId38">
+      <w:hyperlink r:id="rId40">
         <w:r>
           <w:rPr>
             <w:rStyle w:val="Hyperlink"/>
@@ -4175,8 +4298,8 @@
         <w:t xml:space="preserve">.</w:t>
       </w:r>
     </w:p>
-    <w:bookmarkEnd w:id="39"/>
-    <w:bookmarkStart w:id="41" w:name="ref-Crocoll"/>
+    <w:bookmarkEnd w:id="41"/>
+    <w:bookmarkStart w:id="43" w:name="ref-Crocoll"/>
     <w:p>
       <w:pPr>
         <w:pStyle w:val="Bibliography"/>
@@ -4187,7 +4310,7 @@
       <w:r>
         <w:t xml:space="preserve"> </w:t>
       </w:r>
-      <w:hyperlink r:id="rId40">
+      <w:hyperlink r:id="rId42">
         <w:r>
           <w:rPr>
             <w:rStyle w:val="Hyperlink"/>
@@ -4199,8 +4322,8 @@
         <w:t xml:space="preserve">.</w:t>
       </w:r>
     </w:p>
-    <w:bookmarkEnd w:id="41"/>
-    <w:bookmarkStart w:id="43" w:name="ref-Doornik"/>
+    <w:bookmarkEnd w:id="43"/>
+    <w:bookmarkStart w:id="45" w:name="ref-Doornik"/>
     <w:p>
       <w:pPr>
         <w:pStyle w:val="Bibliography"/>
@@ -4211,7 +4334,7 @@
       <w:r>
         <w:t xml:space="preserve"> </w:t>
       </w:r>
-      <w:hyperlink r:id="rId42">
+      <w:hyperlink r:id="rId44">
         <w:r>
           <w:rPr>
             <w:rStyle w:val="Hyperlink"/>
@@ -4223,8 +4346,8 @@
         <w:t xml:space="preserve">.</w:t>
       </w:r>
     </w:p>
-    <w:bookmarkEnd w:id="43"/>
-    <w:bookmarkStart w:id="45" w:name="ref-Elkan"/>
+    <w:bookmarkEnd w:id="45"/>
+    <w:bookmarkStart w:id="47" w:name="ref-Elkan"/>
     <w:p>
       <w:pPr>
         <w:pStyle w:val="Bibliography"/>
@@ -4235,7 +4358,7 @@
       <w:r>
         <w:t xml:space="preserve"> </w:t>
       </w:r>
-      <w:hyperlink r:id="rId44">
+      <w:hyperlink r:id="rId46">
         <w:r>
           <w:rPr>
             <w:rStyle w:val="Hyperlink"/>
@@ -4247,8 +4370,8 @@
         <w:t xml:space="preserve">.</w:t>
       </w:r>
     </w:p>
-    <w:bookmarkEnd w:id="45"/>
-    <w:bookmarkStart w:id="47" w:name="ref-Gamberger"/>
+    <w:bookmarkEnd w:id="47"/>
+    <w:bookmarkStart w:id="49" w:name="ref-Gamberger"/>
     <w:p>
       <w:pPr>
         <w:pStyle w:val="Bibliography"/>
@@ -4259,7 +4382,7 @@
       <w:r>
         <w:t xml:space="preserve"> </w:t>
       </w:r>
-      <w:hyperlink r:id="rId46">
+      <w:hyperlink r:id="rId48">
         <w:r>
           <w:rPr>
             <w:rStyle w:val="Hyperlink"/>
@@ -4271,8 +4394,8 @@
         <w:t xml:space="preserve">.</w:t>
       </w:r>
     </w:p>
-    <w:bookmarkEnd w:id="47"/>
-    <w:bookmarkStart w:id="49" w:name="ref-Greenyer"/>
+    <w:bookmarkEnd w:id="49"/>
+    <w:bookmarkStart w:id="51" w:name="ref-Greenyer"/>
     <w:p>
       <w:pPr>
         <w:pStyle w:val="Bibliography"/>
@@ -4283,7 +4406,7 @@
       <w:r>
         <w:t xml:space="preserve"> </w:t>
       </w:r>
-      <w:hyperlink r:id="rId48">
+      <w:hyperlink r:id="rId50">
         <w:r>
           <w:rPr>
             <w:rStyle w:val="Hyperlink"/>
@@ -4295,8 +4418,8 @@
         <w:t xml:space="preserve">.</w:t>
       </w:r>
     </w:p>
-    <w:bookmarkEnd w:id="49"/>
-    <w:bookmarkStart w:id="51" w:name="ref-Abonyi"/>
+    <w:bookmarkEnd w:id="51"/>
+    <w:bookmarkStart w:id="53" w:name="ref-Abonyi"/>
     <w:p>
       <w:pPr>
         <w:pStyle w:val="Bibliography"/>
@@ -4307,7 +4430,7 @@
       <w:r>
         <w:t xml:space="preserve"> </w:t>
       </w:r>
-      <w:hyperlink r:id="rId50">
+      <w:hyperlink r:id="rId52">
         <w:r>
           <w:rPr>
             <w:rStyle w:val="Hyperlink"/>
@@ -4319,8 +4442,8 @@
         <w:t xml:space="preserve">.</w:t>
       </w:r>
     </w:p>
-    <w:bookmarkEnd w:id="51"/>
-    <w:bookmarkStart w:id="53" w:name="ref-Jorgensen"/>
+    <w:bookmarkEnd w:id="53"/>
+    <w:bookmarkStart w:id="55" w:name="ref-Jorgensen"/>
     <w:p>
       <w:pPr>
         <w:pStyle w:val="Bibliography"/>
@@ -4331,7 +4454,7 @@
       <w:r>
         <w:t xml:space="preserve"> </w:t>
       </w:r>
-      <w:hyperlink r:id="rId52">
+      <w:hyperlink r:id="rId54">
         <w:r>
           <w:rPr>
             <w:rStyle w:val="Hyperlink"/>
@@ -4343,8 +4466,8 @@
         <w:t xml:space="preserve">.</w:t>
       </w:r>
     </w:p>
-    <w:bookmarkEnd w:id="53"/>
-    <w:bookmarkStart w:id="55" w:name="ref-Kaymak"/>
+    <w:bookmarkEnd w:id="55"/>
+    <w:bookmarkStart w:id="57" w:name="ref-Kaymak"/>
     <w:p>
       <w:pPr>
         <w:pStyle w:val="Bibliography"/>
@@ -4355,7 +4478,7 @@
       <w:r>
         <w:t xml:space="preserve"> </w:t>
       </w:r>
-      <w:hyperlink r:id="rId54">
+      <w:hyperlink r:id="rId56">
         <w:r>
           <w:rPr>
             <w:rStyle w:val="Hyperlink"/>
@@ -4367,8 +4490,8 @@
         <w:t xml:space="preserve">.</w:t>
       </w:r>
     </w:p>
-    <w:bookmarkEnd w:id="55"/>
-    <w:bookmarkStart w:id="57" w:name="ref-Keerthi"/>
+    <w:bookmarkEnd w:id="57"/>
+    <w:bookmarkStart w:id="59" w:name="ref-Keerthi"/>
     <w:p>
       <w:pPr>
         <w:pStyle w:val="Bibliography"/>
@@ -4379,7 +4502,7 @@
       <w:r>
         <w:t xml:space="preserve"> </w:t>
       </w:r>
-      <w:hyperlink r:id="rId56">
+      <w:hyperlink r:id="rId58">
         <w:r>
           <w:rPr>
             <w:rStyle w:val="Hyperlink"/>
@@ -4391,8 +4514,8 @@
         <w:t xml:space="preserve">.</w:t>
       </w:r>
     </w:p>
-    <w:bookmarkEnd w:id="57"/>
-    <w:bookmarkStart w:id="59" w:name="ref-Kim"/>
+    <w:bookmarkEnd w:id="59"/>
+    <w:bookmarkStart w:id="61" w:name="ref-Kim"/>
     <w:p>
       <w:pPr>
         <w:pStyle w:val="Bibliography"/>
@@ -4403,7 +4526,7 @@
       <w:r>
         <w:t xml:space="preserve"> </w:t>
       </w:r>
-      <w:hyperlink r:id="rId58">
+      <w:hyperlink r:id="rId60">
         <w:r>
           <w:rPr>
             <w:rStyle w:val="Hyperlink"/>
@@ -4415,8 +4538,8 @@
         <w:t xml:space="preserve">.</w:t>
       </w:r>
     </w:p>
-    <w:bookmarkEnd w:id="59"/>
-    <w:bookmarkStart w:id="61" w:name="ref-Kontkanen"/>
+    <w:bookmarkEnd w:id="61"/>
+    <w:bookmarkStart w:id="63" w:name="ref-Kontkanen"/>
     <w:p>
       <w:pPr>
         <w:pStyle w:val="Bibliography"/>
@@ -4427,7 +4550,7 @@
       <w:r>
         <w:t xml:space="preserve"> </w:t>
       </w:r>
-      <w:hyperlink r:id="rId60">
+      <w:hyperlink r:id="rId62">
         <w:r>
           <w:rPr>
             <w:rStyle w:val="Hyperlink"/>
@@ -4439,8 +4562,8 @@
         <w:t xml:space="preserve">.</w:t>
       </w:r>
     </w:p>
-    <w:bookmarkEnd w:id="61"/>
-    <w:bookmarkStart w:id="63" w:name="ref-Koudijs"/>
+    <w:bookmarkEnd w:id="63"/>
+    <w:bookmarkStart w:id="65" w:name="ref-Koudijs"/>
     <w:p>
       <w:pPr>
         <w:pStyle w:val="Bibliography"/>
@@ -4451,7 +4574,7 @@
       <w:r>
         <w:t xml:space="preserve"> </w:t>
       </w:r>
-      <w:hyperlink r:id="rId62">
+      <w:hyperlink r:id="rId64">
         <w:r>
           <w:rPr>
             <w:rStyle w:val="Hyperlink"/>
@@ -4463,8 +4586,8 @@
         <w:t xml:space="preserve">.</w:t>
       </w:r>
     </w:p>
-    <w:bookmarkEnd w:id="63"/>
-    <w:bookmarkStart w:id="65" w:name="ref-Krogel"/>
+    <w:bookmarkEnd w:id="65"/>
+    <w:bookmarkStart w:id="67" w:name="ref-Krogel"/>
     <w:p>
       <w:pPr>
         <w:pStyle w:val="Bibliography"/>
@@ -4475,7 +4598,7 @@
       <w:r>
         <w:t xml:space="preserve"> </w:t>
       </w:r>
-      <w:hyperlink r:id="rId64">
+      <w:hyperlink r:id="rId66">
         <w:r>
           <w:rPr>
             <w:rStyle w:val="Hyperlink"/>
@@ -4487,8 +4610,8 @@
         <w:t xml:space="preserve">.</w:t>
       </w:r>
     </w:p>
-    <w:bookmarkEnd w:id="65"/>
-    <w:bookmarkStart w:id="67" w:name="ref-Leckie"/>
+    <w:bookmarkEnd w:id="67"/>
+    <w:bookmarkStart w:id="69" w:name="ref-Leckie"/>
     <w:p>
       <w:pPr>
         <w:pStyle w:val="Bibliography"/>
@@ -4499,7 +4622,7 @@
       <w:r>
         <w:t xml:space="preserve"> </w:t>
       </w:r>
-      <w:hyperlink r:id="rId66">
+      <w:hyperlink r:id="rId68">
         <w:r>
           <w:rPr>
             <w:rStyle w:val="Hyperlink"/>
@@ -4511,8 +4634,8 @@
         <w:t xml:space="preserve">.</w:t>
       </w:r>
     </w:p>
-    <w:bookmarkEnd w:id="67"/>
-    <w:bookmarkStart w:id="69" w:name="ref-Lewandowski"/>
+    <w:bookmarkEnd w:id="69"/>
+    <w:bookmarkStart w:id="71" w:name="ref-Lewandowski"/>
     <w:p>
       <w:pPr>
         <w:pStyle w:val="Bibliography"/>
@@ -4523,7 +4646,7 @@
       <w:r>
         <w:t xml:space="preserve"> </w:t>
       </w:r>
-      <w:hyperlink r:id="rId68">
+      <w:hyperlink r:id="rId70">
         <w:r>
           <w:rPr>
             <w:rStyle w:val="Hyperlink"/>
@@ -4535,8 +4658,8 @@
         <w:t xml:space="preserve">.</w:t>
       </w:r>
     </w:p>
-    <w:bookmarkEnd w:id="69"/>
-    <w:bookmarkStart w:id="71" w:name="ref-McKone"/>
+    <w:bookmarkEnd w:id="71"/>
+    <w:bookmarkStart w:id="73" w:name="ref-McKone"/>
     <w:p>
       <w:pPr>
         <w:pStyle w:val="Bibliography"/>
@@ -4547,7 +4670,7 @@
       <w:r>
         <w:t xml:space="preserve"> </w:t>
       </w:r>
-      <w:hyperlink r:id="rId70">
+      <w:hyperlink r:id="rId72">
         <w:r>
           <w:rPr>
             <w:rStyle w:val="Hyperlink"/>
@@ -4559,8 +4682,8 @@
         <w:t xml:space="preserve">.</w:t>
       </w:r>
     </w:p>
-    <w:bookmarkEnd w:id="71"/>
-    <w:bookmarkStart w:id="73" w:name="ref-Miksovsky"/>
+    <w:bookmarkEnd w:id="73"/>
+    <w:bookmarkStart w:id="75" w:name="ref-Miksovsky"/>
     <w:p>
       <w:pPr>
         <w:pStyle w:val="Bibliography"/>
@@ -4571,7 +4694,7 @@
       <w:r>
         <w:t xml:space="preserve"> </w:t>
       </w:r>
-      <w:hyperlink r:id="rId72">
+      <w:hyperlink r:id="rId74">
         <w:r>
           <w:rPr>
             <w:rStyle w:val="Hyperlink"/>
@@ -4583,8 +4706,8 @@
         <w:t xml:space="preserve">.</w:t>
       </w:r>
     </w:p>
-    <w:bookmarkEnd w:id="73"/>
-    <w:bookmarkStart w:id="75" w:name="ref-Putten"/>
+    <w:bookmarkEnd w:id="75"/>
+    <w:bookmarkStart w:id="77" w:name="ref-Putten"/>
     <w:p>
       <w:pPr>
         <w:pStyle w:val="Bibliography"/>
@@ -4595,7 +4718,7 @@
       <w:r>
         <w:t xml:space="preserve"> </w:t>
       </w:r>
-      <w:hyperlink r:id="rId74">
+      <w:hyperlink r:id="rId76">
         <w:r>
           <w:rPr>
             <w:rStyle w:val="Hyperlink"/>
@@ -4607,8 +4730,8 @@
         <w:t xml:space="preserve">.</w:t>
       </w:r>
     </w:p>
-    <w:bookmarkEnd w:id="75"/>
-    <w:bookmarkStart w:id="77" w:name="ref-Rickets"/>
+    <w:bookmarkEnd w:id="77"/>
+    <w:bookmarkStart w:id="79" w:name="ref-Rickets"/>
     <w:p>
       <w:pPr>
         <w:pStyle w:val="Bibliography"/>
@@ -4619,7 +4742,7 @@
       <w:r>
         <w:t xml:space="preserve"> </w:t>
       </w:r>
-      <w:hyperlink r:id="rId76">
+      <w:hyperlink r:id="rId78">
         <w:r>
           <w:rPr>
             <w:rStyle w:val="Hyperlink"/>
@@ -4631,8 +4754,8 @@
         <w:t xml:space="preserve">.</w:t>
       </w:r>
     </w:p>
-    <w:bookmarkEnd w:id="77"/>
-    <w:bookmarkStart w:id="79" w:name="ref-Seewald"/>
+    <w:bookmarkEnd w:id="79"/>
+    <w:bookmarkStart w:id="81" w:name="ref-Seewald"/>
     <w:p>
       <w:pPr>
         <w:pStyle w:val="Bibliography"/>
@@ -4643,7 +4766,7 @@
       <w:r>
         <w:t xml:space="preserve"> </w:t>
       </w:r>
-      <w:hyperlink r:id="rId78">
+      <w:hyperlink r:id="rId80">
         <w:r>
           <w:rPr>
             <w:rStyle w:val="Hyperlink"/>
@@ -4655,8 +4778,8 @@
         <w:t xml:space="preserve">.</w:t>
       </w:r>
     </w:p>
-    <w:bookmarkEnd w:id="79"/>
-    <w:bookmarkStart w:id="81" w:name="ref-Shtovba"/>
+    <w:bookmarkEnd w:id="81"/>
+    <w:bookmarkStart w:id="83" w:name="ref-Shtovba"/>
     <w:p>
       <w:pPr>
         <w:pStyle w:val="Bibliography"/>
@@ -4667,7 +4790,7 @@
       <w:r>
         <w:t xml:space="preserve"> </w:t>
       </w:r>
-      <w:hyperlink r:id="rId80">
+      <w:hyperlink r:id="rId82">
         <w:r>
           <w:rPr>
             <w:rStyle w:val="Hyperlink"/>
@@ -4679,8 +4802,8 @@
         <w:t xml:space="preserve">.</w:t>
       </w:r>
     </w:p>
-    <w:bookmarkEnd w:id="81"/>
-    <w:bookmarkStart w:id="83" w:name="ref-Shtovba_Mashnitskiy"/>
+    <w:bookmarkEnd w:id="83"/>
+    <w:bookmarkStart w:id="85" w:name="ref-Shtovba_Mashnitskiy"/>
     <w:p>
       <w:pPr>
         <w:pStyle w:val="Bibliography"/>
@@ -4691,7 +4814,7 @@
       <w:r>
         <w:t xml:space="preserve"> </w:t>
       </w:r>
-      <w:hyperlink r:id="rId82">
+      <w:hyperlink r:id="rId84">
         <w:r>
           <w:rPr>
             <w:rStyle w:val="Hyperlink"/>
@@ -4703,8 +4826,8 @@
         <w:t xml:space="preserve">.</w:t>
       </w:r>
     </w:p>
-    <w:bookmarkEnd w:id="83"/>
-    <w:bookmarkStart w:id="85" w:name="ref-Simmonds"/>
+    <w:bookmarkEnd w:id="85"/>
+    <w:bookmarkStart w:id="87" w:name="ref-Simmonds"/>
     <w:p>
       <w:pPr>
         <w:pStyle w:val="Bibliography"/>
@@ -4715,7 +4838,7 @@
       <w:r>
         <w:t xml:space="preserve"> </w:t>
       </w:r>
-      <w:hyperlink r:id="rId84">
+      <w:hyperlink r:id="rId86">
         <w:r>
           <w:rPr>
             <w:rStyle w:val="Hyperlink"/>
@@ -4727,8 +4850,8 @@
         <w:t xml:space="preserve">.</w:t>
       </w:r>
     </w:p>
-    <w:bookmarkEnd w:id="85"/>
-    <w:bookmarkStart w:id="87" w:name="ref-Smuc"/>
+    <w:bookmarkEnd w:id="87"/>
+    <w:bookmarkStart w:id="89" w:name="ref-Smuc"/>
     <w:p>
       <w:pPr>
         <w:pStyle w:val="Bibliography"/>
@@ -4739,7 +4862,7 @@
       <w:r>
         <w:t xml:space="preserve"> </w:t>
       </w:r>
-      <w:hyperlink r:id="rId86">
+      <w:hyperlink r:id="rId88">
         <w:r>
           <w:rPr>
             <w:rStyle w:val="Hyperlink"/>
@@ -4751,8 +4874,8 @@
         <w:t xml:space="preserve">.</w:t>
       </w:r>
     </w:p>
-    <w:bookmarkEnd w:id="87"/>
-    <w:bookmarkStart w:id="89" w:name="ref-Vesanto"/>
+    <w:bookmarkEnd w:id="89"/>
+    <w:bookmarkStart w:id="91" w:name="ref-Vesanto"/>
     <w:p>
       <w:pPr>
         <w:pStyle w:val="Bibliography"/>
@@ -4763,7 +4886,7 @@
       <w:r>
         <w:t xml:space="preserve"> </w:t>
       </w:r>
-      <w:hyperlink r:id="rId88">
+      <w:hyperlink r:id="rId90">
         <w:r>
           <w:rPr>
             <w:rStyle w:val="Hyperlink"/>
@@ -4775,8 +4898,8 @@
         <w:t xml:space="preserve">.</w:t>
       </w:r>
     </w:p>
-    <w:bookmarkEnd w:id="89"/>
-    <w:bookmarkStart w:id="91" w:name="ref-White"/>
+    <w:bookmarkEnd w:id="91"/>
+    <w:bookmarkStart w:id="93" w:name="ref-White"/>
     <w:p>
       <w:pPr>
         <w:pStyle w:val="Bibliography"/>
@@ -4787,7 +4910,7 @@
       <w:r>
         <w:t xml:space="preserve"> </w:t>
       </w:r>
-      <w:hyperlink r:id="rId90">
+      <w:hyperlink r:id="rId92">
         <w:r>
           <w:rPr>
             <w:rStyle w:val="Hyperlink"/>
@@ -4799,8 +4922,8 @@
         <w:t xml:space="preserve">.</w:t>
       </w:r>
     </w:p>
-    <w:bookmarkEnd w:id="91"/>
-    <w:bookmarkEnd w:id="92"/>
+    <w:bookmarkEnd w:id="93"/>
+    <w:bookmarkEnd w:id="94"/>
     <w:sectPr>
       <w:pgSz w:w="12240" w:h="15840"/>
       <w:pgMar w:top="1440" w:right="1440" w:bottom="1440" w:left="1440" w:header="720" w:footer="720" w:gutter="0"/>

</xml_diff>

<commit_message>
More work on the final project
</commit_message>
<xml_diff>
--- a/final project/Manuscript.docx
+++ b/final project/Manuscript.docx
@@ -357,6 +357,35 @@
       </w:r>
       <w:r>
         <w:t xml:space="preserve">.</w:t>
+      </w:r>
+    </w:p>
+    <w:p>
+      <w:pPr>
+        <w:pStyle w:val="BodyText"/>
+      </w:pPr>
+      <w:r>
+        <w:t xml:space="preserve">The maximum number of potential policy owners that could be found is 238. Previous researchers identified 95 policy owners on average. The best preforming model</w:t>
+      </w:r>
+      <w:r>
+        <w:t xml:space="preserve"> </w:t>
+      </w:r>
+      <w:r>
+        <w:t xml:space="preserve">(Elkan 2000)</w:t>
+      </w:r>
+      <w:r>
+        <w:t xml:space="preserve"> </w:t>
+      </w:r>
+      <w:r>
+        <w:t xml:space="preserve">during the initial challenge identified 121 policy owners. A meta analysis found that simpler algorithms tended to outpreform more complicated ones</w:t>
+      </w:r>
+      <w:r>
+        <w:t xml:space="preserve"> </w:t>
+      </w:r>
+      <w:r>
+        <w:t xml:space="preserve">(Putten, Ruiter, and Someren 2000)</w:t>
+      </w:r>
+      <w:r>
+        <w:t xml:space="preserve">. With the benefit of this finding, we set out to create a simple logistic regression model that preforms just as well or better than the original CoIL Challenge cohort. The model that we found outpreformed the orignal researcher’s model in correctly predicting the customers that would purchase the insurance policy.</w:t>
       </w:r>
     </w:p>
     <w:p>
@@ -408,35 +437,6 @@
     </w:p>
     <w:p>
       <w:pPr>
-        <w:pStyle w:val="BodyText"/>
-      </w:pPr>
-      <w:r>
-        <w:t xml:space="preserve">The maximum number of potential policy owners that could be found is 238. Previous researchers identified 95 policy owners on average. The best preforming model</w:t>
-      </w:r>
-      <w:r>
-        <w:t xml:space="preserve"> </w:t>
-      </w:r>
-      <w:r>
-        <w:t xml:space="preserve">(Elkan 2000)</w:t>
-      </w:r>
-      <w:r>
-        <w:t xml:space="preserve"> </w:t>
-      </w:r>
-      <w:r>
-        <w:t xml:space="preserve">during the initial challenge identified 121 policy owners. A meta analysis found that simpler algorithms tended to outpreform more complicated ones</w:t>
-      </w:r>
-      <w:r>
-        <w:t xml:space="preserve"> </w:t>
-      </w:r>
-      <w:r>
-        <w:t xml:space="preserve">(Putten, Ruiter, and Someren 2000)</w:t>
-      </w:r>
-      <w:r>
-        <w:t xml:space="preserve">.</w:t>
-      </w:r>
-    </w:p>
-    <w:p>
-      <w:pPr>
         <w:pStyle w:val="Heading1"/>
       </w:pPr>
       <w:bookmarkStart w:id="24" w:name="methodology"/>
@@ -508,7 +508,23 @@
         <w:t xml:space="preserve"> </w:t>
       </w:r>
       <w:r>
-        <w:t xml:space="preserve">variable. Our second model used LIKELY_CUSTOMER and PPERSAUT.</w:t>
+        <w:t xml:space="preserve">variable. A figure in the appendix shows all 40 customer types and the probability that they purched the insurance policy. Our second model only used LIKELY_CUSTOMER and PPERSAUT. Although it only has two variables, the model preformed well.</w:t>
+      </w:r>
+    </w:p>
+    <w:p>
+      <w:pPr>
+        <w:pStyle w:val="BodyText"/>
+      </w:pPr>
+      <w:r>
+        <w:t xml:space="preserve">In evaluating the models we examined we focused on the specificity. The goal of the CoIL challenge was to accurately predict those would would purchase the insurance policy, so focusing on the model’s specificity was the best evaluation metric.</w:t>
+      </w:r>
+    </w:p>
+    <w:p>
+      <w:pPr>
+        <w:pStyle w:val="BodyText"/>
+      </w:pPr>
+      <w:r>
+        <w:t xml:space="preserve">In order to get a better sense of how well the model generalizes, we repeatedly retrained and evaluated the model using diffrent samplings of the dataset.</w:t>
       </w:r>
     </w:p>
     <w:p>
@@ -1099,9 +1115,9 @@
       <w:pPr>
         <w:pStyle w:val="Heading2"/>
       </w:pPr>
-      <w:bookmarkStart w:id="32" w:name="data-dictionary"/>
-      <w:r>
-        <w:t xml:space="preserve">Data Dictionary</w:t>
+      <w:bookmarkStart w:id="32" w:name="X718bc5c9ccf4d39d5998f916de5d2c9c79c56aa"/>
+      <w:r>
+        <w:t xml:space="preserve">Data Dictionary for Variables of Interest</w:t>
       </w:r>
       <w:bookmarkEnd w:id="32"/>
     </w:p>
@@ -1174,6 +1190,54 @@
             </w:pPr>
             <w:r>
               <w:t xml:space="preserve">Number of mobile home policy</w:t>
+            </w:r>
+          </w:p>
+        </w:tc>
+      </w:tr>
+      <w:tr>
+        <w:tc>
+          <w:p>
+            <w:pPr>
+              <w:pStyle w:val="Compact"/>
+              <w:jc w:val="center"/>
+            </w:pPr>
+            <w:r>
+              <w:t xml:space="preserve">MOSTYPE</w:t>
+            </w:r>
+          </w:p>
+        </w:tc>
+        <w:tc>
+          <w:p>
+            <w:pPr>
+              <w:pStyle w:val="Compact"/>
+              <w:jc w:val="center"/>
+            </w:pPr>
+            <w:r>
+              <w:t xml:space="preserve">Customer Subtype</w:t>
+            </w:r>
+          </w:p>
+        </w:tc>
+      </w:tr>
+      <w:tr>
+        <w:tc>
+          <w:p>
+            <w:pPr>
+              <w:pStyle w:val="Compact"/>
+              <w:jc w:val="center"/>
+            </w:pPr>
+            <w:r>
+              <w:t xml:space="preserve">MOSHOOFD</w:t>
+            </w:r>
+          </w:p>
+        </w:tc>
+        <w:tc>
+          <w:p>
+            <w:pPr>
+              <w:pStyle w:val="Compact"/>
+              <w:jc w:val="center"/>
+            </w:pPr>
+            <w:r>
+              <w:t xml:space="preserve">Customer main type</w:t>
             </w:r>
           </w:p>
         </w:tc>
@@ -3308,7 +3372,7 @@
         <w:rPr>
           <w:rStyle w:val="VerbatimChar"/>
         </w:rPr>
-        <w:t xml:space="preserve"># accuracy = the accuracy of the CARAVAN = 1 predictions </w:t>
+        <w:t xml:space="preserve"># specificity = the specificity of the CARAVAN = 1 predictions </w:t>
       </w:r>
       <w:r>
         <w:br/>
@@ -3470,16 +3534,16 @@
         <w:rPr>
           <w:rStyle w:val="VerbatimChar"/>
         </w:rPr>
-        <w:t xml:space="preserve">  # Get the accuracy of the model's CARAVAN = 1 Predictions </w:t>
-      </w:r>
-      <w:r>
-        <w:br/>
-      </w:r>
-      <w:r>
-        <w:rPr>
-          <w:rStyle w:val="VerbatimChar"/>
-        </w:rPr>
-        <w:t xml:space="preserve">  accuracy &lt;- correct / nrow(data[data$CARAVAN == 1,]) </w:t>
+        <w:t xml:space="preserve">  # Get the specificity of the model's CARAVAN = 1 Predictions </w:t>
+      </w:r>
+      <w:r>
+        <w:br/>
+      </w:r>
+      <w:r>
+        <w:rPr>
+          <w:rStyle w:val="VerbatimChar"/>
+        </w:rPr>
+        <w:t xml:space="preserve">  specificity &lt;- correct / nrow(data[data$CARAVAN == 1,]) </w:t>
       </w:r>
       <w:r>
         <w:br/>
@@ -3506,7 +3570,7 @@
         <w:rPr>
           <w:rStyle w:val="VerbatimChar"/>
         </w:rPr>
-        <w:t xml:space="preserve">  return(list("cm" = cm, "correct" = correct, "accuracy" = accuracy)) </w:t>
+        <w:t xml:space="preserve">  return(list("cm" = cm, "correct" = correct, "specificity" = specificity)) </w:t>
       </w:r>
       <w:r>
         <w:br/>
@@ -3641,7 +3705,7 @@
         <w:rPr>
           <w:rStyle w:val="VerbatimChar"/>
         </w:rPr>
-        <w:t xml:space="preserve"># accuracy = the accuracy of the CARAVAN = 1 predictions </w:t>
+        <w:t xml:space="preserve"># specificity = the specificity of the CARAVAN = 1 predictions </w:t>
       </w:r>
       <w:r>
         <w:br/>
@@ -3875,7 +3939,7 @@
         <w:rPr>
           <w:rStyle w:val="VerbatimChar"/>
         </w:rPr>
-        <w:t xml:space="preserve">                           "accuracy" = results$accuracy) </w:t>
+        <w:t xml:space="preserve">                           "specificity" = results$specificity) </w:t>
       </w:r>
       <w:r>
         <w:br/>
@@ -4055,7 +4119,7 @@
         <w:rPr>
           <w:rStyle w:val="VerbatimChar"/>
         </w:rPr>
-        <w:t xml:space="preserve">model1_results$accuracy </w:t>
+        <w:t xml:space="preserve">model1_results$specificity </w:t>
       </w:r>
       <w:r>
         <w:br/>
@@ -4082,7 +4146,7 @@
         <w:rPr>
           <w:rStyle w:val="VerbatimChar"/>
         </w:rPr>
-        <w:t xml:space="preserve">#summary(model1_robust_results$accuracy) </w:t>
+        <w:t xml:space="preserve">#summary(model1_robust_results$specificity) </w:t>
       </w:r>
       <w:r>
         <w:br/>
@@ -4145,7 +4209,7 @@
         <w:rPr>
           <w:rStyle w:val="VerbatimChar"/>
         </w:rPr>
-        <w:t xml:space="preserve">model2_results$accuracy </w:t>
+        <w:t xml:space="preserve">model2_results$specificity </w:t>
       </w:r>
       <w:r>
         <w:br/>
@@ -4163,7 +4227,7 @@
         <w:rPr>
           <w:rStyle w:val="VerbatimChar"/>
         </w:rPr>
-        <w:t xml:space="preserve">summary(model2_robust_results$accuracy) </w:t>
+        <w:t xml:space="preserve">summary(model2_robust_results$specificity) </w:t>
       </w:r>
       <w:r>
         <w:br/>
@@ -4208,7 +4272,7 @@
         <w:rPr>
           <w:rStyle w:val="VerbatimChar"/>
         </w:rPr>
-        <w:t xml:space="preserve">final_model$accuracy </w:t>
+        <w:t xml:space="preserve">final_model$specificity </w:t>
       </w:r>
     </w:p>
     <w:p>

</xml_diff>

<commit_message>
Moved Driven Growers to 3rd model
</commit_message>
<xml_diff>
--- a/final project/Manuscript.docx
+++ b/final project/Manuscript.docx
@@ -1367,6 +1367,30 @@
           </w:p>
         </w:tc>
       </w:tr>
+      <w:tr>
+        <w:tc>
+          <w:p>
+            <w:pPr>
+              <w:pStyle w:val="Compact"/>
+              <w:jc w:val="center"/>
+            </w:pPr>
+            <w:r>
+              <w:t xml:space="preserve">DRIVEN_GROWERS</w:t>
+            </w:r>
+          </w:p>
+        </w:tc>
+        <w:tc>
+          <w:p>
+            <w:pPr>
+              <w:pStyle w:val="Compact"/>
+              <w:jc w:val="center"/>
+            </w:pPr>
+            <w:r>
+              <w:t xml:space="preserve">MOSHOOFD = 2</w:t>
+            </w:r>
+          </w:p>
+        </w:tc>
+      </w:tr>
     </w:tbl>
     <w:p>
       <w:r>
@@ -2774,6 +2798,24 @@
         <w:rPr>
           <w:rStyle w:val="VerbatimChar"/>
         </w:rPr>
+        <w:t xml:space="preserve">    mutate(DRIVEN_GROWERS = ifelse(MOSHOOFD == "2", 1, 0)) %&gt;% </w:t>
+      </w:r>
+      <w:r>
+        <w:br/>
+      </w:r>
+      <w:r>
+        <w:rPr>
+          <w:rStyle w:val="VerbatimChar"/>
+        </w:rPr>
+        <w:t xml:space="preserve">    mutate(DRIVEN_GROWERS = as.factor(DRIVEN_GROWERS)) %&gt;% </w:t>
+      </w:r>
+      <w:r>
+        <w:br/>
+      </w:r>
+      <w:r>
+        <w:rPr>
+          <w:rStyle w:val="VerbatimChar"/>
+        </w:rPr>
         <w:t xml:space="preserve">    mutate(MOSTYPE = as.factor(MOSTYPE), </w:t>
       </w:r>
       <w:r>
@@ -4160,16 +4202,16 @@
         <w:rPr>
           <w:rStyle w:val="VerbatimChar"/>
         </w:rPr>
-        <w:t xml:space="preserve">#model1_robust_results &lt;- robust_results("CARAVAN ~ MOSTYPE + PPERSAUT + MOSHOOFD + PBRAND + APERSAUT") </w:t>
-      </w:r>
-      <w:r>
-        <w:br/>
-      </w:r>
-      <w:r>
-        <w:rPr>
-          <w:rStyle w:val="VerbatimChar"/>
-        </w:rPr>
-        <w:t xml:space="preserve">#summary(model1_robust_results$specificity) </w:t>
+        <w:t xml:space="preserve">model1_robust_results &lt;- robust_results("CARAVAN ~ MOSTYPE + PPERSAUT + MOSHOOFD + PBRAND + APERSAUT") </w:t>
+      </w:r>
+      <w:r>
+        <w:br/>
+      </w:r>
+      <w:r>
+        <w:rPr>
+          <w:rStyle w:val="VerbatimChar"/>
+        </w:rPr>
+        <w:t xml:space="preserve">summary(model1_robust_results$specificity) </w:t>
       </w:r>
       <w:r>
         <w:br/>
@@ -4268,6 +4310,87 @@
         <w:rPr>
           <w:rStyle w:val="VerbatimChar"/>
         </w:rPr>
+        <w:t xml:space="preserve">### Model 3 - Likely Customers and Car Policies Contribution Level and whether or not they are a driven grower </w:t>
+      </w:r>
+      <w:r>
+        <w:br/>
+      </w:r>
+      <w:r>
+        <w:rPr>
+          <w:rStyle w:val="VerbatimChar"/>
+        </w:rPr>
+        <w:t xml:space="preserve">model3 &lt;- glm(CARAVAN ~ LIKELY_CUSTOMERS + PPERSAUT + DRIVEN_GROWERS, </w:t>
+      </w:r>
+      <w:r>
+        <w:br/>
+      </w:r>
+      <w:r>
+        <w:rPr>
+          <w:rStyle w:val="VerbatimChar"/>
+        </w:rPr>
+        <w:t xml:space="preserve">              family = binomial(link = "logit"), </w:t>
+      </w:r>
+      <w:r>
+        <w:br/>
+      </w:r>
+      <w:r>
+        <w:rPr>
+          <w:rStyle w:val="VerbatimChar"/>
+        </w:rPr>
+        <w:t xml:space="preserve">              up_train) </w:t>
+      </w:r>
+      <w:r>
+        <w:br/>
+      </w:r>
+      <w:r>
+        <w:rPr>
+          <w:rStyle w:val="VerbatimChar"/>
+        </w:rPr>
+        <w:t xml:space="preserve">model3_results &lt;- score_model(model3, test) </w:t>
+      </w:r>
+      <w:r>
+        <w:br/>
+      </w:r>
+      <w:r>
+        <w:rPr>
+          <w:rStyle w:val="VerbatimChar"/>
+        </w:rPr>
+        <w:t xml:space="preserve">model3_results$specificity </w:t>
+      </w:r>
+      <w:r>
+        <w:br/>
+      </w:r>
+      <w:r>
+        <w:rPr>
+          <w:rStyle w:val="VerbatimChar"/>
+        </w:rPr>
+        <w:t xml:space="preserve">model3_robust_results &lt;- robust_results("CARAVAN ~ LIKELY_CUSTOMERS + PPERSAUT + DRIVEN_GROWERS") </w:t>
+      </w:r>
+      <w:r>
+        <w:br/>
+      </w:r>
+      <w:r>
+        <w:rPr>
+          <w:rStyle w:val="VerbatimChar"/>
+        </w:rPr>
+        <w:t xml:space="preserve">summary(model3_robust_results$specificity) </w:t>
+      </w:r>
+      <w:r>
+        <w:br/>
+      </w:r>
+      <w:r>
+        <w:rPr>
+          <w:rStyle w:val="VerbatimChar"/>
+        </w:rPr>
+        <w:t xml:space="preserve"> </w:t>
+      </w:r>
+      <w:r>
+        <w:br/>
+      </w:r>
+      <w:r>
+        <w:rPr>
+          <w:rStyle w:val="VerbatimChar"/>
+        </w:rPr>
         <w:t xml:space="preserve">## Final Model Accuracy </w:t>
       </w:r>
       <w:r>
@@ -4277,7 +4400,7 @@
         <w:rPr>
           <w:rStyle w:val="VerbatimChar"/>
         </w:rPr>
-        <w:t xml:space="preserve">final_model &lt;- score_model(model2, eval) </w:t>
+        <w:t xml:space="preserve">final_model &lt;- score_model(model3, eval) </w:t>
       </w:r>
       <w:r>
         <w:br/>
@@ -4296,6 +4419,15 @@
           <w:rStyle w:val="VerbatimChar"/>
         </w:rPr>
         <w:t xml:space="preserve">final_model$specificity </w:t>
+      </w:r>
+      <w:r>
+        <w:br/>
+      </w:r>
+      <w:r>
+        <w:rPr>
+          <w:rStyle w:val="VerbatimChar"/>
+        </w:rPr>
+        <w:t xml:space="preserve"> </w:t>
       </w:r>
     </w:p>
     <w:p>

</xml_diff>